<commit_message>
removed getters and setters => lombok
</commit_message>
<xml_diff>
--- a/src/Zapiska.docx
+++ b/src/Zapiska.docx
@@ -54,10 +54,8 @@
               <w:tab w:val="right" w:leader="dot" w:pos="9345"/>
             </w:tabs>
             <w:rPr>
-              <w:rFonts w:ascii="Times New Roman" w:eastAsiaTheme="minorEastAsia" w:hAnsi="Times New Roman" w:cs="Times New Roman"/>
+              <w:rFonts w:eastAsiaTheme="minorEastAsia"/>
               <w:noProof/>
-              <w:sz w:val="26"/>
-              <w:szCs w:val="26"/>
               <w:lang w:eastAsia="ru-RU"/>
             </w:rPr>
           </w:pPr>
@@ -85,83 +83,59 @@
             </w:rPr>
             <w:fldChar w:fldCharType="separate"/>
           </w:r>
-          <w:hyperlink w:anchor="_Toc121408103" w:history="1">
+          <w:hyperlink w:anchor="_Toc121717259" w:history="1">
             <w:r>
               <w:rPr>
                 <w:rStyle w:val="aa"/>
-                <w:rFonts w:ascii="Times New Roman" w:hAnsi="Times New Roman" w:cs="Times New Roman"/>
                 <w:noProof/>
-                <w:sz w:val="26"/>
-                <w:szCs w:val="26"/>
               </w:rPr>
               <w:t>ВВЕДЕНИЕ</w:t>
             </w:r>
             <w:r>
               <w:rPr>
-                <w:rFonts w:ascii="Times New Roman" w:hAnsi="Times New Roman" w:cs="Times New Roman"/>
                 <w:noProof/>
                 <w:webHidden/>
-                <w:sz w:val="26"/>
-                <w:szCs w:val="26"/>
               </w:rPr>
               <w:tab/>
             </w:r>
             <w:r>
               <w:rPr>
-                <w:rFonts w:ascii="Times New Roman" w:hAnsi="Times New Roman" w:cs="Times New Roman"/>
                 <w:noProof/>
                 <w:webHidden/>
-                <w:sz w:val="26"/>
-                <w:szCs w:val="26"/>
               </w:rPr>
               <w:fldChar w:fldCharType="begin"/>
             </w:r>
             <w:r>
               <w:rPr>
-                <w:rFonts w:ascii="Times New Roman" w:hAnsi="Times New Roman" w:cs="Times New Roman"/>
                 <w:noProof/>
                 <w:webHidden/>
-                <w:sz w:val="26"/>
-                <w:szCs w:val="26"/>
               </w:rPr>
-              <w:instrText xml:space="preserve"> PAGEREF _Toc121408103 \h </w:instrText>
+              <w:instrText xml:space="preserve"> PAGEREF _Toc121717259 \h </w:instrText>
             </w:r>
             <w:r>
               <w:rPr>
-                <w:rFonts w:ascii="Times New Roman" w:hAnsi="Times New Roman" w:cs="Times New Roman"/>
                 <w:noProof/>
                 <w:webHidden/>
-                <w:sz w:val="26"/>
-                <w:szCs w:val="26"/>
               </w:rPr>
             </w:r>
             <w:r>
               <w:rPr>
-                <w:rFonts w:ascii="Times New Roman" w:hAnsi="Times New Roman" w:cs="Times New Roman"/>
                 <w:noProof/>
                 <w:webHidden/>
-                <w:sz w:val="26"/>
-                <w:szCs w:val="26"/>
               </w:rPr>
               <w:fldChar w:fldCharType="separate"/>
             </w:r>
             <w:r>
               <w:rPr>
-                <w:rFonts w:ascii="Times New Roman" w:hAnsi="Times New Roman" w:cs="Times New Roman"/>
                 <w:noProof/>
                 <w:webHidden/>
-                <w:sz w:val="26"/>
-                <w:szCs w:val="26"/>
               </w:rPr>
               <w:t>6</w:t>
             </w:r>
             <w:r>
               <w:rPr>
-                <w:rFonts w:ascii="Times New Roman" w:hAnsi="Times New Roman" w:cs="Times New Roman"/>
                 <w:noProof/>
                 <w:webHidden/>
-                <w:sz w:val="26"/>
-                <w:szCs w:val="26"/>
               </w:rPr>
               <w:fldChar w:fldCharType="end"/>
             </w:r>
@@ -174,90 +148,64 @@
               <w:tab w:val="right" w:leader="dot" w:pos="9345"/>
             </w:tabs>
             <w:rPr>
-              <w:rFonts w:ascii="Times New Roman" w:eastAsiaTheme="minorEastAsia" w:hAnsi="Times New Roman" w:cs="Times New Roman"/>
+              <w:rFonts w:eastAsiaTheme="minorEastAsia"/>
               <w:noProof/>
-              <w:sz w:val="26"/>
-              <w:szCs w:val="26"/>
               <w:lang w:eastAsia="ru-RU"/>
             </w:rPr>
           </w:pPr>
-          <w:hyperlink w:anchor="_Toc121408104" w:history="1">
+          <w:hyperlink w:anchor="_Toc121717260" w:history="1">
             <w:r>
               <w:rPr>
                 <w:rStyle w:val="aa"/>
-                <w:rFonts w:ascii="Times New Roman" w:hAnsi="Times New Roman" w:cs="Times New Roman"/>
                 <w:noProof/>
-                <w:sz w:val="26"/>
-                <w:szCs w:val="26"/>
               </w:rPr>
               <w:t>1 ОБЗОР ПРЕДМЕТНОЙ ОБЛОСТИ</w:t>
             </w:r>
             <w:r>
               <w:rPr>
-                <w:rFonts w:ascii="Times New Roman" w:hAnsi="Times New Roman" w:cs="Times New Roman"/>
                 <w:noProof/>
                 <w:webHidden/>
-                <w:sz w:val="26"/>
-                <w:szCs w:val="26"/>
               </w:rPr>
               <w:tab/>
             </w:r>
             <w:r>
               <w:rPr>
-                <w:rFonts w:ascii="Times New Roman" w:hAnsi="Times New Roman" w:cs="Times New Roman"/>
                 <w:noProof/>
                 <w:webHidden/>
-                <w:sz w:val="26"/>
-                <w:szCs w:val="26"/>
               </w:rPr>
               <w:fldChar w:fldCharType="begin"/>
             </w:r>
             <w:r>
               <w:rPr>
-                <w:rFonts w:ascii="Times New Roman" w:hAnsi="Times New Roman" w:cs="Times New Roman"/>
                 <w:noProof/>
                 <w:webHidden/>
-                <w:sz w:val="26"/>
-                <w:szCs w:val="26"/>
               </w:rPr>
-              <w:instrText xml:space="preserve"> PAGEREF _Toc121408104 \h </w:instrText>
+              <w:instrText xml:space="preserve"> PAGEREF _Toc121717260 \h </w:instrText>
             </w:r>
             <w:r>
               <w:rPr>
-                <w:rFonts w:ascii="Times New Roman" w:hAnsi="Times New Roman" w:cs="Times New Roman"/>
                 <w:noProof/>
                 <w:webHidden/>
-                <w:sz w:val="26"/>
-                <w:szCs w:val="26"/>
               </w:rPr>
             </w:r>
             <w:r>
               <w:rPr>
-                <w:rFonts w:ascii="Times New Roman" w:hAnsi="Times New Roman" w:cs="Times New Roman"/>
                 <w:noProof/>
                 <w:webHidden/>
-                <w:sz w:val="26"/>
-                <w:szCs w:val="26"/>
               </w:rPr>
               <w:fldChar w:fldCharType="separate"/>
             </w:r>
             <w:r>
               <w:rPr>
-                <w:rFonts w:ascii="Times New Roman" w:hAnsi="Times New Roman" w:cs="Times New Roman"/>
                 <w:noProof/>
                 <w:webHidden/>
-                <w:sz w:val="26"/>
-                <w:szCs w:val="26"/>
               </w:rPr>
               <w:t>7</w:t>
             </w:r>
             <w:r>
               <w:rPr>
-                <w:rFonts w:ascii="Times New Roman" w:hAnsi="Times New Roman" w:cs="Times New Roman"/>
                 <w:noProof/>
                 <w:webHidden/>
-                <w:sz w:val="26"/>
-                <w:szCs w:val="26"/>
               </w:rPr>
               <w:fldChar w:fldCharType="end"/>
             </w:r>
@@ -266,13 +214,20 @@
         <w:p>
           <w:pPr>
             <w:pStyle w:val="21"/>
+            <w:rPr>
+              <w:rFonts w:asciiTheme="minorHAnsi" w:eastAsiaTheme="minorEastAsia" w:hAnsiTheme="minorHAnsi" w:cstheme="minorBidi"/>
+              <w:sz w:val="22"/>
+              <w:szCs w:val="22"/>
+              <w:lang w:eastAsia="ru-RU"/>
+            </w:rPr>
           </w:pPr>
-          <w:hyperlink w:anchor="_Toc121408105" w:history="1">
+          <w:hyperlink w:anchor="_Toc121717261" w:history="1">
             <w:r>
               <w:rPr>
                 <w:rStyle w:val="aa"/>
+                <w:b/>
               </w:rPr>
-              <w:t>1.1Подходы к формированию экзаменационных билетов</w:t>
+              <w:t>1.1 Подходы к формированию экзаменационных билетов</w:t>
             </w:r>
             <w:r>
               <w:rPr>
@@ -290,7 +245,7 @@
               <w:rPr>
                 <w:webHidden/>
               </w:rPr>
-              <w:instrText xml:space="preserve"> PAGEREF _Toc121408105 \h </w:instrText>
+              <w:instrText xml:space="preserve"> PAGEREF _Toc121717261 \h </w:instrText>
             </w:r>
             <w:r>
               <w:rPr>
@@ -320,8 +275,14 @@
         <w:p>
           <w:pPr>
             <w:pStyle w:val="21"/>
+            <w:rPr>
+              <w:rFonts w:asciiTheme="minorHAnsi" w:eastAsiaTheme="minorEastAsia" w:hAnsiTheme="minorHAnsi" w:cstheme="minorBidi"/>
+              <w:sz w:val="22"/>
+              <w:szCs w:val="22"/>
+              <w:lang w:eastAsia="ru-RU"/>
+            </w:rPr>
           </w:pPr>
-          <w:hyperlink w:anchor="_Toc121408106" w:history="1">
+          <w:hyperlink w:anchor="_Toc121717262" w:history="1">
             <w:r>
               <w:rPr>
                 <w:rStyle w:val="aa"/>
@@ -344,7 +305,7 @@
               <w:rPr>
                 <w:webHidden/>
               </w:rPr>
-              <w:instrText xml:space="preserve"> PAGEREF _Toc121408106 \h </w:instrText>
+              <w:instrText xml:space="preserve"> PAGEREF _Toc121717262 \h </w:instrText>
             </w:r>
             <w:r>
               <w:rPr>
@@ -362,6 +323,326 @@
                 <w:webHidden/>
               </w:rPr>
               <w:t>8</w:t>
+            </w:r>
+            <w:r>
+              <w:rPr>
+                <w:webHidden/>
+              </w:rPr>
+              <w:fldChar w:fldCharType="end"/>
+            </w:r>
+          </w:hyperlink>
+        </w:p>
+        <w:p>
+          <w:pPr>
+            <w:pStyle w:val="11"/>
+            <w:tabs>
+              <w:tab w:val="right" w:leader="dot" w:pos="9345"/>
+            </w:tabs>
+            <w:rPr>
+              <w:rFonts w:eastAsiaTheme="minorEastAsia"/>
+              <w:noProof/>
+              <w:lang w:eastAsia="ru-RU"/>
+            </w:rPr>
+          </w:pPr>
+          <w:hyperlink w:anchor="_Toc121717263" w:history="1">
+            <w:r>
+              <w:rPr>
+                <w:rStyle w:val="aa"/>
+                <w:noProof/>
+              </w:rPr>
+              <w:t>2 ПОСТАНОВКА ЗАДАЧИ</w:t>
+            </w:r>
+            <w:r>
+              <w:rPr>
+                <w:noProof/>
+                <w:webHidden/>
+              </w:rPr>
+              <w:tab/>
+            </w:r>
+            <w:r>
+              <w:rPr>
+                <w:noProof/>
+                <w:webHidden/>
+              </w:rPr>
+              <w:fldChar w:fldCharType="begin"/>
+            </w:r>
+            <w:r>
+              <w:rPr>
+                <w:noProof/>
+                <w:webHidden/>
+              </w:rPr>
+              <w:instrText xml:space="preserve"> PAGEREF _Toc121717263 \h </w:instrText>
+            </w:r>
+            <w:r>
+              <w:rPr>
+                <w:noProof/>
+                <w:webHidden/>
+              </w:rPr>
+            </w:r>
+            <w:r>
+              <w:rPr>
+                <w:noProof/>
+                <w:webHidden/>
+              </w:rPr>
+              <w:fldChar w:fldCharType="separate"/>
+            </w:r>
+            <w:r>
+              <w:rPr>
+                <w:noProof/>
+                <w:webHidden/>
+              </w:rPr>
+              <w:t>12</w:t>
+            </w:r>
+            <w:r>
+              <w:rPr>
+                <w:noProof/>
+                <w:webHidden/>
+              </w:rPr>
+              <w:fldChar w:fldCharType="end"/>
+            </w:r>
+          </w:hyperlink>
+        </w:p>
+        <w:p>
+          <w:pPr>
+            <w:pStyle w:val="11"/>
+            <w:tabs>
+              <w:tab w:val="right" w:leader="dot" w:pos="9345"/>
+            </w:tabs>
+            <w:rPr>
+              <w:rFonts w:eastAsiaTheme="minorEastAsia"/>
+              <w:noProof/>
+              <w:lang w:eastAsia="ru-RU"/>
+            </w:rPr>
+          </w:pPr>
+          <w:hyperlink w:anchor="_Toc121717264" w:history="1">
+            <w:r>
+              <w:rPr>
+                <w:rStyle w:val="aa"/>
+                <w:noProof/>
+              </w:rPr>
+              <w:t>3 ОПИСАНИЕ ИСПОЛЬЗУЕМЫХ АЛГОРИТМОВ</w:t>
+            </w:r>
+            <w:r>
+              <w:rPr>
+                <w:noProof/>
+                <w:webHidden/>
+              </w:rPr>
+              <w:tab/>
+            </w:r>
+            <w:r>
+              <w:rPr>
+                <w:noProof/>
+                <w:webHidden/>
+              </w:rPr>
+              <w:fldChar w:fldCharType="begin"/>
+            </w:r>
+            <w:r>
+              <w:rPr>
+                <w:noProof/>
+                <w:webHidden/>
+              </w:rPr>
+              <w:instrText xml:space="preserve"> PAGEREF _Toc121717264 \h </w:instrText>
+            </w:r>
+            <w:r>
+              <w:rPr>
+                <w:noProof/>
+                <w:webHidden/>
+              </w:rPr>
+            </w:r>
+            <w:r>
+              <w:rPr>
+                <w:noProof/>
+                <w:webHidden/>
+              </w:rPr>
+              <w:fldChar w:fldCharType="separate"/>
+            </w:r>
+            <w:r>
+              <w:rPr>
+                <w:noProof/>
+                <w:webHidden/>
+              </w:rPr>
+              <w:t>15</w:t>
+            </w:r>
+            <w:r>
+              <w:rPr>
+                <w:noProof/>
+                <w:webHidden/>
+              </w:rPr>
+              <w:fldChar w:fldCharType="end"/>
+            </w:r>
+          </w:hyperlink>
+        </w:p>
+        <w:p>
+          <w:pPr>
+            <w:pStyle w:val="21"/>
+            <w:rPr>
+              <w:rFonts w:asciiTheme="minorHAnsi" w:eastAsiaTheme="minorEastAsia" w:hAnsiTheme="minorHAnsi" w:cstheme="minorBidi"/>
+              <w:sz w:val="22"/>
+              <w:szCs w:val="22"/>
+              <w:lang w:eastAsia="ru-RU"/>
+            </w:rPr>
+          </w:pPr>
+          <w:hyperlink w:anchor="_Toc121717265" w:history="1">
+            <w:r>
+              <w:rPr>
+                <w:rStyle w:val="aa"/>
+              </w:rPr>
+              <w:t>3.1 Алгоритм выборки вопросов, группированных по сложности</w:t>
+            </w:r>
+            <w:r>
+              <w:rPr>
+                <w:webHidden/>
+              </w:rPr>
+              <w:tab/>
+            </w:r>
+            <w:r>
+              <w:rPr>
+                <w:webHidden/>
+              </w:rPr>
+              <w:fldChar w:fldCharType="begin"/>
+            </w:r>
+            <w:r>
+              <w:rPr>
+                <w:webHidden/>
+              </w:rPr>
+              <w:instrText xml:space="preserve"> PAGEREF _Toc121717265 \h </w:instrText>
+            </w:r>
+            <w:r>
+              <w:rPr>
+                <w:webHidden/>
+              </w:rPr>
+            </w:r>
+            <w:r>
+              <w:rPr>
+                <w:webHidden/>
+              </w:rPr>
+              <w:fldChar w:fldCharType="separate"/>
+            </w:r>
+            <w:r>
+              <w:rPr>
+                <w:webHidden/>
+              </w:rPr>
+              <w:t>15</w:t>
+            </w:r>
+            <w:r>
+              <w:rPr>
+                <w:webHidden/>
+              </w:rPr>
+              <w:fldChar w:fldCharType="end"/>
+            </w:r>
+          </w:hyperlink>
+        </w:p>
+        <w:p>
+          <w:pPr>
+            <w:pStyle w:val="21"/>
+            <w:rPr>
+              <w:rFonts w:asciiTheme="minorHAnsi" w:eastAsiaTheme="minorEastAsia" w:hAnsiTheme="minorHAnsi" w:cstheme="minorBidi"/>
+              <w:sz w:val="22"/>
+              <w:szCs w:val="22"/>
+              <w:lang w:eastAsia="ru-RU"/>
+            </w:rPr>
+          </w:pPr>
+          <w:hyperlink w:anchor="_Toc121717266" w:history="1">
+            <w:r>
+              <w:rPr>
+                <w:rStyle w:val="aa"/>
+              </w:rPr>
+              <w:t>3.2 Алгоритм выборки вопросов, группированных по темам</w:t>
+            </w:r>
+            <w:r>
+              <w:rPr>
+                <w:webHidden/>
+              </w:rPr>
+              <w:tab/>
+            </w:r>
+            <w:r>
+              <w:rPr>
+                <w:webHidden/>
+              </w:rPr>
+              <w:fldChar w:fldCharType="begin"/>
+            </w:r>
+            <w:r>
+              <w:rPr>
+                <w:webHidden/>
+              </w:rPr>
+              <w:instrText xml:space="preserve"> PAGEREF _Toc121717266 \h </w:instrText>
+            </w:r>
+            <w:r>
+              <w:rPr>
+                <w:webHidden/>
+              </w:rPr>
+            </w:r>
+            <w:r>
+              <w:rPr>
+                <w:webHidden/>
+              </w:rPr>
+              <w:fldChar w:fldCharType="separate"/>
+            </w:r>
+            <w:r>
+              <w:rPr>
+                <w:webHidden/>
+              </w:rPr>
+              <w:t>17</w:t>
+            </w:r>
+            <w:r>
+              <w:rPr>
+                <w:webHidden/>
+              </w:rPr>
+              <w:fldChar w:fldCharType="end"/>
+            </w:r>
+          </w:hyperlink>
+        </w:p>
+        <w:p>
+          <w:pPr>
+            <w:pStyle w:val="21"/>
+            <w:rPr>
+              <w:rFonts w:asciiTheme="minorHAnsi" w:eastAsiaTheme="minorEastAsia" w:hAnsiTheme="minorHAnsi" w:cstheme="minorBidi"/>
+              <w:sz w:val="22"/>
+              <w:szCs w:val="22"/>
+              <w:lang w:eastAsia="ru-RU"/>
+            </w:rPr>
+          </w:pPr>
+          <w:hyperlink w:anchor="_Toc121717267" w:history="1">
+            <w:r>
+              <w:rPr>
+                <w:rStyle w:val="aa"/>
+              </w:rPr>
+              <w:t>3.3 Алгоритм «сплошного списка»</w:t>
+            </w:r>
+            <w:r>
+              <w:rPr>
+                <w:webHidden/>
+              </w:rPr>
+              <w:tab/>
+            </w:r>
+            <w:r>
+              <w:rPr>
+                <w:webHidden/>
+              </w:rPr>
+              <w:fldChar w:fldCharType="begin"/>
+            </w:r>
+            <w:r>
+              <w:rPr>
+                <w:webHidden/>
+              </w:rPr>
+              <w:instrText xml:space="preserve"> PAGEREF _Toc121717267 \h </w:instrText>
+            </w:r>
+            <w:r>
+              <w:rPr>
+                <w:webHidden/>
+              </w:rPr>
+            </w:r>
+            <w:r>
+              <w:rPr>
+                <w:webHidden/>
+              </w:rPr>
+              <w:fldChar w:fldCharType="separate"/>
+            </w:r>
+            <w:r>
+              <w:rPr>
+                <w:webHidden/>
+              </w:rPr>
+              <w:t>18</w:t>
             </w:r>
             <w:r>
               <w:rPr>
@@ -416,7 +697,7 @@
       <w:pPr>
         <w:pStyle w:val="1"/>
       </w:pPr>
-      <w:bookmarkStart w:id="0" w:name="_Toc121408103"/>
+      <w:bookmarkStart w:id="0" w:name="_Toc121717259"/>
       <w:r>
         <w:lastRenderedPageBreak/>
         <w:t>ВВЕДЕНИЕ</w:t>
@@ -946,7 +1227,7 @@
         <w:jc w:val="center"/>
         <w:outlineLvl w:val="0"/>
       </w:pPr>
-      <w:bookmarkStart w:id="1" w:name="_Toc121408104"/>
+      <w:bookmarkStart w:id="1" w:name="_Toc121717260"/>
       <w:r>
         <w:rPr>
           <w:b w:val="0"/>
@@ -1516,13 +1797,8 @@
     </w:p>
     <w:p>
       <w:pPr>
-        <w:pStyle w:val="a9"/>
-        <w:numPr>
-          <w:ilvl w:val="1"/>
-          <w:numId w:val="2"/>
-        </w:numPr>
         <w:spacing w:after="480"/>
-        <w:ind w:left="953" w:hanging="386"/>
+        <w:ind w:left="567"/>
         <w:outlineLvl w:val="1"/>
         <w:rPr>
           <w:rFonts w:ascii="Times New Roman" w:hAnsi="Times New Roman" w:cs="Times New Roman"/>
@@ -1531,7 +1807,16 @@
           <w:szCs w:val="26"/>
         </w:rPr>
       </w:pPr>
-      <w:bookmarkStart w:id="2" w:name="_Toc121408105"/>
+      <w:bookmarkStart w:id="2" w:name="_Toc121717261"/>
+      <w:r>
+        <w:rPr>
+          <w:rFonts w:ascii="Times New Roman" w:hAnsi="Times New Roman" w:cs="Times New Roman"/>
+          <w:b/>
+          <w:sz w:val="26"/>
+          <w:szCs w:val="26"/>
+        </w:rPr>
+        <w:t xml:space="preserve">1.1 </w:t>
+      </w:r>
       <w:r>
         <w:rPr>
           <w:rFonts w:ascii="Times New Roman" w:hAnsi="Times New Roman" w:cs="Times New Roman"/>
@@ -2351,7 +2636,7 @@
           <w:rFonts w:cs="Times New Roman"/>
         </w:rPr>
       </w:pPr>
-      <w:bookmarkStart w:id="3" w:name="_Toc121408106"/>
+      <w:bookmarkStart w:id="3" w:name="_Toc121717262"/>
       <w:r>
         <w:rPr>
           <w:rFonts w:cs="Times New Roman"/>
@@ -3078,7 +3363,7 @@
           <w:lang w:eastAsia="ru-RU"/>
         </w:rPr>
         <w:drawing>
-          <wp:inline distT="0" distB="0" distL="0" distR="0" wp14:anchorId="64C35BD3" wp14:editId="12378837">
+          <wp:inline distT="0" distB="0" distL="0" distR="0" wp14:anchorId="7F4465CC" wp14:editId="7E024422">
             <wp:extent cx="4160520" cy="2973960"/>
             <wp:effectExtent l="0" t="0" r="0" b="0"/>
             <wp:docPr id="1" name="Рисунок 1"/>
@@ -3674,7 +3959,7 @@
                 <w:lang w:eastAsia="ru-RU"/>
               </w:rPr>
               <w:drawing>
-                <wp:inline distT="0" distB="0" distL="0" distR="0" wp14:anchorId="2E8FABAF" wp14:editId="58BA18C9">
+                <wp:inline distT="0" distB="0" distL="0" distR="0" wp14:anchorId="37FCC476" wp14:editId="7709C34C">
                   <wp:extent cx="3055347" cy="2199005"/>
                   <wp:effectExtent l="0" t="0" r="0" b="0"/>
                   <wp:docPr id="4" name="Рисунок 4"/>
@@ -3751,7 +4036,7 @@
                 <w:lang w:eastAsia="ru-RU"/>
               </w:rPr>
               <w:drawing>
-                <wp:inline distT="0" distB="0" distL="0" distR="0" wp14:anchorId="79BA79A9" wp14:editId="01DA4CA6">
+                <wp:inline distT="0" distB="0" distL="0" distR="0" wp14:anchorId="4C96320B" wp14:editId="390ABE84">
                   <wp:extent cx="3125973" cy="2262505"/>
                   <wp:effectExtent l="0" t="0" r="0" b="4445"/>
                   <wp:docPr id="5" name="Рисунок 5"/>
@@ -3832,7 +4117,7 @@
               </w:rPr>
               <w:lastRenderedPageBreak/>
               <w:drawing>
-                <wp:inline distT="0" distB="0" distL="0" distR="0" wp14:anchorId="4B611E30" wp14:editId="67CFF086">
+                <wp:inline distT="0" distB="0" distL="0" distR="0" wp14:anchorId="6C3BA4B8" wp14:editId="472B0DB8">
                   <wp:extent cx="3312795" cy="2522099"/>
                   <wp:effectExtent l="0" t="0" r="1905" b="0"/>
                   <wp:docPr id="2" name="Рисунок 2"/>
@@ -3967,6 +4252,7 @@
         <w:jc w:val="center"/>
         <w:outlineLvl w:val="0"/>
       </w:pPr>
+      <w:bookmarkStart w:id="4" w:name="_Toc121717263"/>
       <w:r>
         <w:rPr>
           <w:b w:val="0"/>
@@ -3983,6 +4269,7 @@
       <w:r>
         <w:t>ПОСТАНОВКА ЗАДАЧИ</w:t>
       </w:r>
+      <w:bookmarkEnd w:id="4"/>
     </w:p>
     <w:p>
       <w:pPr>
@@ -5232,7 +5519,7 @@
           <w:lang w:eastAsia="ru-RU"/>
         </w:rPr>
         <w:drawing>
-          <wp:inline distT="0" distB="0" distL="0" distR="0">
+          <wp:inline distT="0" distB="0" distL="0" distR="0" wp14:anchorId="59BA34D1" wp14:editId="5789221F">
             <wp:extent cx="6012927" cy="3876207"/>
             <wp:effectExtent l="0" t="0" r="6985" b="0"/>
             <wp:docPr id="8" name="Рисунок 8" descr="D:\1)1-4 курс Универ\4 курс\4) Оптимизация проектных решений\picture_use_case_ticketGenerator.jpg"/>
@@ -5436,7 +5723,7 @@
           <w:lang w:eastAsia="ru-RU"/>
         </w:rPr>
         <w:drawing>
-          <wp:inline distT="0" distB="0" distL="0" distR="0">
+          <wp:inline distT="0" distB="0" distL="0" distR="0" wp14:anchorId="42EEE431" wp14:editId="61B4F8FA">
             <wp:extent cx="5268418" cy="7154266"/>
             <wp:effectExtent l="0" t="0" r="8890" b="8890"/>
             <wp:docPr id="7" name="Рисунок 7" descr="D:\1)1-4 курс Универ\4 курс\4) Оптимизация проектных решений\picture_sequntly_uml.jpg"/>
@@ -5537,6 +5824,7 @@
         <w:jc w:val="center"/>
         <w:outlineLvl w:val="0"/>
       </w:pPr>
+      <w:bookmarkStart w:id="5" w:name="_Toc121717264"/>
       <w:r>
         <w:rPr>
           <w:b w:val="0"/>
@@ -5553,6 +5841,7 @@
       <w:r>
         <w:t>ОПИСАНИЕ ИСПОЛЬЗУЕМЫХ АЛГОРИТМОВ</w:t>
       </w:r>
+      <w:bookmarkEnd w:id="5"/>
     </w:p>
     <w:p>
       <w:pPr>
@@ -5676,7 +5965,23 @@
           <w:sz w:val="26"/>
           <w:szCs w:val="26"/>
         </w:rPr>
-        <w:t xml:space="preserve">выборки вопросов, группированных </w:t>
+        <w:t xml:space="preserve">выборки вопросов, </w:t>
+      </w:r>
+      <w:r>
+        <w:rPr>
+          <w:rFonts w:ascii="Times New Roman" w:hAnsi="Times New Roman" w:cs="Times New Roman"/>
+          <w:sz w:val="26"/>
+          <w:szCs w:val="26"/>
+        </w:rPr>
+        <w:t>с</w:t>
+      </w:r>
+      <w:r>
+        <w:rPr>
+          <w:rFonts w:ascii="Times New Roman" w:hAnsi="Times New Roman" w:cs="Times New Roman"/>
+          <w:sz w:val="26"/>
+          <w:szCs w:val="26"/>
+        </w:rPr>
+        <w:t xml:space="preserve">группированных </w:t>
       </w:r>
       <w:r>
         <w:rPr>
@@ -5749,6 +6054,14 @@
           <w:sz w:val="26"/>
           <w:szCs w:val="26"/>
         </w:rPr>
+        <w:t>с</w:t>
+      </w:r>
+      <w:r>
+        <w:rPr>
+          <w:rFonts w:ascii="Times New Roman" w:hAnsi="Times New Roman" w:cs="Times New Roman"/>
+          <w:sz w:val="26"/>
+          <w:szCs w:val="26"/>
+        </w:rPr>
         <w:t xml:space="preserve">группированных </w:t>
       </w:r>
       <w:r>
@@ -5868,61 +6181,45 @@
     </w:p>
     <w:p>
       <w:pPr>
-        <w:spacing w:after="480" w:line="300" w:lineRule="auto"/>
+        <w:pStyle w:val="2"/>
         <w:ind w:firstLine="567"/>
-        <w:jc w:val="both"/>
-        <w:rPr>
-          <w:rFonts w:ascii="Times New Roman" w:hAnsi="Times New Roman" w:cs="Times New Roman"/>
-          <w:b/>
-          <w:sz w:val="26"/>
-          <w:szCs w:val="26"/>
-        </w:rPr>
-      </w:pPr>
-      <w:r>
-        <w:rPr>
-          <w:rFonts w:ascii="Times New Roman" w:hAnsi="Times New Roman" w:cs="Times New Roman"/>
-          <w:b/>
-          <w:sz w:val="26"/>
-          <w:szCs w:val="26"/>
+        <w:rPr>
+          <w:rFonts w:cs="Times New Roman"/>
+          <w:b w:val="0"/>
+        </w:rPr>
+      </w:pPr>
+      <w:bookmarkStart w:id="6" w:name="_Toc121717265"/>
+      <w:r>
+        <w:rPr>
+          <w:rFonts w:cs="Times New Roman"/>
         </w:rPr>
         <w:t>3.1</w:t>
       </w:r>
       <w:r>
         <w:rPr>
-          <w:rFonts w:ascii="Times New Roman" w:hAnsi="Times New Roman" w:cs="Times New Roman"/>
-          <w:b/>
-          <w:sz w:val="26"/>
-          <w:szCs w:val="26"/>
+          <w:rFonts w:cs="Times New Roman"/>
         </w:rPr>
         <w:t xml:space="preserve"> Алгоритм </w:t>
       </w:r>
       <w:r>
         <w:rPr>
-          <w:rFonts w:ascii="Times New Roman" w:hAnsi="Times New Roman" w:cs="Times New Roman"/>
-          <w:b/>
-          <w:sz w:val="26"/>
-          <w:szCs w:val="26"/>
+          <w:rFonts w:cs="Times New Roman"/>
         </w:rPr>
         <w:t>выборки вопросов, группированных</w:t>
       </w:r>
       <w:r>
         <w:rPr>
-          <w:rFonts w:ascii="Times New Roman" w:hAnsi="Times New Roman" w:cs="Times New Roman"/>
-          <w:b/>
-          <w:sz w:val="26"/>
-          <w:szCs w:val="26"/>
+          <w:rFonts w:cs="Times New Roman"/>
         </w:rPr>
         <w:t xml:space="preserve"> </w:t>
       </w:r>
       <w:r>
         <w:rPr>
-          <w:rFonts w:ascii="Times New Roman" w:hAnsi="Times New Roman" w:cs="Times New Roman"/>
-          <w:b/>
-          <w:sz w:val="26"/>
-          <w:szCs w:val="26"/>
+          <w:rFonts w:cs="Times New Roman"/>
         </w:rPr>
         <w:t>по сложности</w:t>
       </w:r>
+      <w:bookmarkEnd w:id="6"/>
     </w:p>
     <w:p>
       <w:pPr>
@@ -6104,10 +6401,10 @@
           <w:lang w:eastAsia="ru-RU"/>
         </w:rPr>
         <w:drawing>
-          <wp:inline distT="0" distB="0" distL="0" distR="0">
-            <wp:extent cx="2496245" cy="2641510"/>
-            <wp:effectExtent l="0" t="0" r="0" b="6985"/>
-            <wp:docPr id="3" name="Рисунок 3" descr="D:\1)1-4 курс Универ\3 курс\2) Программирование на Java\algaritmByLevel.drawio.png"/>
+          <wp:inline distT="0" distB="0" distL="0" distR="0" wp14:anchorId="76C06C1A" wp14:editId="4F00271E">
+            <wp:extent cx="2857565" cy="3023858"/>
+            <wp:effectExtent l="0" t="0" r="0" b="5715"/>
+            <wp:docPr id="9" name="Рисунок 9" descr="D:\1)1-4 курс Универ\3 курс\2) Программирование на Java\algoritmByLevelBySection\algaritmCreateTickets.png"/>
             <wp:cNvGraphicFramePr>
               <a:graphicFrameLocks xmlns:a="http://schemas.openxmlformats.org/drawingml/2006/main" noChangeAspect="1"/>
             </wp:cNvGraphicFramePr>
@@ -6115,7 +6412,7 @@
               <a:graphicData uri="http://schemas.openxmlformats.org/drawingml/2006/picture">
                 <pic:pic xmlns:pic="http://schemas.openxmlformats.org/drawingml/2006/picture">
                   <pic:nvPicPr>
-                    <pic:cNvPr id="0" name="Picture 1" descr="D:\1)1-4 курс Универ\3 курс\2) Программирование на Java\algaritmByLevel.drawio.png"/>
+                    <pic:cNvPr id="0" name="Picture 2" descr="D:\1)1-4 курс Универ\3 курс\2) Программирование на Java\algoritmByLevelBySection\algaritmCreateTickets.png"/>
                     <pic:cNvPicPr>
                       <a:picLocks noChangeAspect="1" noChangeArrowheads="1"/>
                     </pic:cNvPicPr>
@@ -6136,7 +6433,7 @@
                   <pic:spPr bwMode="auto">
                     <a:xfrm>
                       <a:off x="0" y="0"/>
-                      <a:ext cx="2501146" cy="2646696"/>
+                      <a:ext cx="2880031" cy="3047632"/>
                     </a:xfrm>
                     <a:prstGeom prst="rect">
                       <a:avLst/>
@@ -6215,7 +6512,15 @@
           <w:sz w:val="26"/>
           <w:szCs w:val="26"/>
         </w:rPr>
-        <w:t xml:space="preserve">формирования билета </w:t>
+        <w:t>формирования билетов</w:t>
+      </w:r>
+      <w:r>
+        <w:rPr>
+          <w:rFonts w:ascii="Times New Roman" w:hAnsi="Times New Roman" w:cs="Times New Roman"/>
+          <w:sz w:val="26"/>
+          <w:szCs w:val="26"/>
+        </w:rPr>
+        <w:t xml:space="preserve"> </w:t>
       </w:r>
       <w:r>
         <w:rPr>
@@ -6254,7 +6559,7 @@
           <w:lang w:eastAsia="ru-RU"/>
         </w:rPr>
         <w:drawing>
-          <wp:inline distT="0" distB="0" distL="0" distR="0">
+          <wp:inline distT="0" distB="0" distL="0" distR="0" wp14:anchorId="53E98589" wp14:editId="40B4B83A">
             <wp:extent cx="5360335" cy="8221508"/>
             <wp:effectExtent l="0" t="0" r="0" b="8255"/>
             <wp:docPr id="12" name="Рисунок 12" descr="D:\1)1-4 курс Универ\3 курс\2) Программирование на Java\algaritmByLevel.png"/>
@@ -6375,7 +6680,7 @@
         </w:rPr>
         <w:lastRenderedPageBreak/>
         <w:drawing>
-          <wp:anchor distT="0" distB="0" distL="114300" distR="114300" simplePos="0" relativeHeight="251658240" behindDoc="1" locked="0" layoutInCell="1" allowOverlap="1" wp14:anchorId="40682E29" wp14:editId="77BFA9B7">
+          <wp:anchor distT="0" distB="0" distL="114300" distR="114300" simplePos="0" relativeHeight="251658240" behindDoc="1" locked="0" layoutInCell="1" allowOverlap="1" wp14:anchorId="700C72A4" wp14:editId="2896FB29">
             <wp:simplePos x="0" y="0"/>
             <wp:positionH relativeFrom="column">
               <wp:posOffset>3869197</wp:posOffset>
@@ -6815,19 +7120,28 @@
     <w:p>
       <w:pPr>
         <w:spacing w:after="240" w:line="300" w:lineRule="auto"/>
+        <w:ind w:left="-426"/>
         <w:jc w:val="center"/>
         <w:rPr>
           <w:rFonts w:ascii="Times New Roman" w:hAnsi="Times New Roman" w:cs="Times New Roman"/>
           <w:sz w:val="26"/>
           <w:szCs w:val="26"/>
-        </w:rPr>
-      </w:pPr>
-      <w:r>
+          <w:lang w:val="en-US"/>
+        </w:rPr>
+      </w:pPr>
+      <w:r>
+        <w:rPr>
+          <w:rFonts w:ascii="Times New Roman" w:hAnsi="Times New Roman" w:cs="Times New Roman"/>
+          <w:noProof/>
+          <w:sz w:val="26"/>
+          <w:szCs w:val="26"/>
+          <w:lang w:eastAsia="ru-RU"/>
+        </w:rPr>
         <w:drawing>
-          <wp:inline distT="0" distB="0" distL="0" distR="0">
-            <wp:extent cx="5007720" cy="3135336"/>
-            <wp:effectExtent l="0" t="0" r="2540" b="8255"/>
-            <wp:docPr id="6" name="Рисунок 6" descr="D:\1)1-4 курс Универ\3 курс\2) Программирование на Java\algaritmChoiseQuest.png"/>
+          <wp:inline distT="0" distB="0" distL="0" distR="0" wp14:anchorId="432E17DB" wp14:editId="5A55FCBB">
+            <wp:extent cx="6447993" cy="3539905"/>
+            <wp:effectExtent l="0" t="0" r="0" b="3810"/>
+            <wp:docPr id="13" name="Рисунок 13" descr="D:\1)1-4 курс Универ\3 курс\2) Программирование на Java\algoritmByLevelBySection\algaritmChoiseQuest.png"/>
             <wp:cNvGraphicFramePr>
               <a:graphicFrameLocks xmlns:a="http://schemas.openxmlformats.org/drawingml/2006/main" noChangeAspect="1"/>
             </wp:cNvGraphicFramePr>
@@ -6835,13 +7149,13 @@
               <a:graphicData uri="http://schemas.openxmlformats.org/drawingml/2006/picture">
                 <pic:pic xmlns:pic="http://schemas.openxmlformats.org/drawingml/2006/picture">
                   <pic:nvPicPr>
-                    <pic:cNvPr id="0" name="Picture 1" descr="D:\1)1-4 курс Универ\3 курс\2) Программирование на Java\algaritmChoiseQuest.png"/>
+                    <pic:cNvPr id="0" name="Picture 4" descr="D:\1)1-4 курс Универ\3 курс\2) Программирование на Java\algoritmByLevelBySection\algaritmChoiseQuest.png"/>
                     <pic:cNvPicPr>
                       <a:picLocks noChangeAspect="1" noChangeArrowheads="1"/>
                     </pic:cNvPicPr>
                   </pic:nvPicPr>
                   <pic:blipFill>
-                    <a:blip r:embed="rId17" cstate="print">
+                    <a:blip r:embed="rId17">
                       <a:extLst>
                         <a:ext uri="{28A0092B-C50C-407E-A947-70E740481C1C}">
                           <a14:useLocalDpi xmlns:a14="http://schemas.microsoft.com/office/drawing/2010/main" val="0"/>
@@ -6856,7 +7170,7 @@
                   <pic:spPr bwMode="auto">
                     <a:xfrm>
                       <a:off x="0" y="0"/>
-                      <a:ext cx="5007720" cy="3135336"/>
+                      <a:ext cx="6492379" cy="3564273"/>
                     </a:xfrm>
                     <a:prstGeom prst="rect">
                       <a:avLst/>
@@ -6875,24 +7189,2524 @@
     </w:p>
     <w:p>
       <w:pPr>
+        <w:spacing w:after="480" w:line="300" w:lineRule="auto"/>
+        <w:jc w:val="center"/>
+        <w:rPr>
+          <w:rFonts w:ascii="Times New Roman" w:hAnsi="Times New Roman" w:cs="Times New Roman"/>
+          <w:sz w:val="26"/>
+          <w:szCs w:val="26"/>
+        </w:rPr>
+      </w:pPr>
+      <w:r>
+        <w:rPr>
+          <w:rFonts w:ascii="Times New Roman" w:hAnsi="Times New Roman" w:cs="Times New Roman"/>
+          <w:sz w:val="26"/>
+          <w:szCs w:val="26"/>
+        </w:rPr>
+        <w:t>Рисунок 3.3 – Блок-схема алгоритма выборки вопроса из списка</w:t>
+      </w:r>
+    </w:p>
+    <w:p>
+      <w:pPr>
+        <w:pStyle w:val="2"/>
+        <w:ind w:firstLine="567"/>
+        <w:rPr>
+          <w:rFonts w:cs="Times New Roman"/>
+          <w:b w:val="0"/>
+        </w:rPr>
+      </w:pPr>
+      <w:bookmarkStart w:id="7" w:name="_Toc121717266"/>
+      <w:r>
+        <w:rPr>
+          <w:rFonts w:cs="Times New Roman"/>
+        </w:rPr>
+        <w:t>3.2</w:t>
+      </w:r>
+      <w:r>
+        <w:rPr>
+          <w:rFonts w:cs="Times New Roman"/>
+        </w:rPr>
+        <w:t xml:space="preserve"> Алгоритм выборки вопросов, группированных по </w:t>
+      </w:r>
+      <w:r>
+        <w:rPr>
+          <w:rFonts w:cs="Times New Roman"/>
+          <w:b w:val="0"/>
+        </w:rPr>
+        <w:t>темам</w:t>
+      </w:r>
+      <w:bookmarkEnd w:id="7"/>
+    </w:p>
+    <w:p>
+      <w:pPr>
+        <w:spacing w:after="480" w:line="300" w:lineRule="auto"/>
+        <w:ind w:firstLine="567"/>
+        <w:jc w:val="both"/>
+        <w:rPr>
+          <w:rFonts w:ascii="Times New Roman" w:hAnsi="Times New Roman" w:cs="Times New Roman"/>
+          <w:sz w:val="26"/>
+          <w:szCs w:val="26"/>
+        </w:rPr>
+      </w:pPr>
+      <w:r>
+        <w:rPr>
+          <w:rFonts w:ascii="Times New Roman" w:hAnsi="Times New Roman" w:cs="Times New Roman"/>
+          <w:i/>
+          <w:sz w:val="26"/>
+          <w:szCs w:val="26"/>
+        </w:rPr>
+        <w:t xml:space="preserve">Условие </w:t>
+      </w:r>
+      <w:r>
+        <w:rPr>
+          <w:rFonts w:ascii="Times New Roman" w:hAnsi="Times New Roman" w:cs="Times New Roman"/>
+          <w:i/>
+          <w:sz w:val="26"/>
+          <w:szCs w:val="26"/>
+        </w:rPr>
+        <w:t xml:space="preserve">выполнения </w:t>
+      </w:r>
+      <w:r>
+        <w:rPr>
+          <w:rFonts w:ascii="Times New Roman" w:hAnsi="Times New Roman" w:cs="Times New Roman"/>
+          <w:i/>
+          <w:sz w:val="26"/>
+          <w:szCs w:val="26"/>
+        </w:rPr>
+        <w:t>алгоритма:</w:t>
+      </w:r>
+      <w:r>
+        <w:rPr>
+          <w:rFonts w:ascii="Times New Roman" w:hAnsi="Times New Roman" w:cs="Times New Roman"/>
+          <w:i/>
+          <w:sz w:val="26"/>
+          <w:szCs w:val="26"/>
+        </w:rPr>
+        <w:t xml:space="preserve"> </w:t>
+      </w:r>
+      <w:r>
+        <w:rPr>
+          <w:rFonts w:ascii="Times New Roman" w:hAnsi="Times New Roman" w:cs="Times New Roman"/>
+          <w:sz w:val="26"/>
+          <w:szCs w:val="26"/>
+        </w:rPr>
+        <w:t xml:space="preserve">входные вопросы должен быть сгруппированы по темам в виде списков. Каждый такой список </w:t>
+      </w:r>
+      <w:r>
+        <w:rPr>
+          <w:rFonts w:ascii="Times New Roman" w:hAnsi="Times New Roman" w:cs="Times New Roman"/>
+          <w:sz w:val="26"/>
+          <w:szCs w:val="26"/>
+        </w:rPr>
+        <w:t xml:space="preserve">соответствует </w:t>
+      </w:r>
+      <w:r>
+        <w:rPr>
+          <w:rFonts w:ascii="Times New Roman" w:hAnsi="Times New Roman" w:cs="Times New Roman"/>
+          <w:sz w:val="26"/>
+          <w:szCs w:val="26"/>
+        </w:rPr>
+        <w:t xml:space="preserve">номеру вопроса в билете. Эта группировка схожа с </w:t>
+      </w:r>
+      <w:r>
+        <w:rPr>
+          <w:rFonts w:ascii="Times New Roman" w:hAnsi="Times New Roman" w:cs="Times New Roman"/>
+          <w:i/>
+          <w:sz w:val="26"/>
+          <w:szCs w:val="26"/>
+        </w:rPr>
+        <w:t>алгоритмом выборки вопросов</w:t>
+      </w:r>
+      <w:r>
+        <w:rPr>
+          <w:rFonts w:ascii="Times New Roman" w:hAnsi="Times New Roman" w:cs="Times New Roman"/>
+          <w:i/>
+          <w:sz w:val="26"/>
+          <w:szCs w:val="26"/>
+        </w:rPr>
+        <w:t>,</w:t>
+      </w:r>
+      <w:r>
+        <w:rPr>
+          <w:rFonts w:ascii="Times New Roman" w:hAnsi="Times New Roman" w:cs="Times New Roman"/>
+          <w:i/>
+          <w:sz w:val="26"/>
+          <w:szCs w:val="26"/>
+        </w:rPr>
+        <w:t xml:space="preserve"> группированных по сложности</w:t>
+      </w:r>
+      <w:r>
+        <w:rPr>
+          <w:rFonts w:ascii="Times New Roman" w:hAnsi="Times New Roman" w:cs="Times New Roman"/>
+          <w:sz w:val="26"/>
+          <w:szCs w:val="26"/>
+        </w:rPr>
+        <w:t xml:space="preserve">, только в место сложностей: 1, 2, 3, </w:t>
+      </w:r>
+      <w:r>
+        <w:rPr>
+          <w:rFonts w:ascii="Times New Roman" w:hAnsi="Times New Roman" w:cs="Times New Roman"/>
+          <w:sz w:val="26"/>
+          <w:szCs w:val="26"/>
+        </w:rPr>
+        <w:t xml:space="preserve">…, </w:t>
+      </w:r>
+      <w:r>
+        <w:rPr>
+          <w:rFonts w:ascii="Times New Roman" w:hAnsi="Times New Roman" w:cs="Times New Roman"/>
+          <w:sz w:val="26"/>
+          <w:szCs w:val="26"/>
+          <w:lang w:val="en-US"/>
+        </w:rPr>
+        <w:t>N</w:t>
+      </w:r>
+      <w:r>
+        <w:rPr>
+          <w:rFonts w:ascii="Times New Roman" w:hAnsi="Times New Roman" w:cs="Times New Roman"/>
+          <w:sz w:val="26"/>
+          <w:szCs w:val="26"/>
+        </w:rPr>
+        <w:t xml:space="preserve">, </w:t>
+      </w:r>
+      <w:r>
+        <w:rPr>
+          <w:rFonts w:ascii="Times New Roman" w:hAnsi="Times New Roman" w:cs="Times New Roman"/>
+          <w:sz w:val="26"/>
+          <w:szCs w:val="26"/>
+        </w:rPr>
+        <w:t>здесь используется</w:t>
+      </w:r>
+      <w:r>
+        <w:rPr>
+          <w:rFonts w:ascii="Times New Roman" w:hAnsi="Times New Roman" w:cs="Times New Roman"/>
+          <w:sz w:val="26"/>
+          <w:szCs w:val="26"/>
+        </w:rPr>
+        <w:t xml:space="preserve"> </w:t>
+      </w:r>
+      <w:r>
+        <w:rPr>
+          <w:rFonts w:ascii="Times New Roman" w:hAnsi="Times New Roman" w:cs="Times New Roman"/>
+          <w:sz w:val="26"/>
+          <w:szCs w:val="26"/>
+        </w:rPr>
+        <w:t>Тема1, Тема2, …, Тема</w:t>
+      </w:r>
+      <w:r>
+        <w:rPr>
+          <w:rFonts w:ascii="Times New Roman" w:hAnsi="Times New Roman" w:cs="Times New Roman"/>
+          <w:sz w:val="26"/>
+          <w:szCs w:val="26"/>
+          <w:lang w:val="en-US"/>
+        </w:rPr>
+        <w:t>N</w:t>
+      </w:r>
+      <w:r>
+        <w:rPr>
+          <w:rFonts w:ascii="Times New Roman" w:hAnsi="Times New Roman" w:cs="Times New Roman"/>
+          <w:sz w:val="26"/>
+          <w:szCs w:val="26"/>
+        </w:rPr>
+        <w:t>.</w:t>
+      </w:r>
+      <w:r>
+        <w:rPr>
+          <w:rFonts w:ascii="Times New Roman" w:hAnsi="Times New Roman" w:cs="Times New Roman"/>
+          <w:sz w:val="26"/>
+          <w:szCs w:val="26"/>
+        </w:rPr>
+        <w:t xml:space="preserve"> </w:t>
+      </w:r>
+      <w:r>
+        <w:rPr>
+          <w:rFonts w:ascii="Times New Roman" w:hAnsi="Times New Roman" w:cs="Times New Roman"/>
+          <w:sz w:val="26"/>
+          <w:szCs w:val="26"/>
+        </w:rPr>
+        <w:t xml:space="preserve"> Пример</w:t>
+      </w:r>
+      <w:r>
+        <w:rPr>
+          <w:rFonts w:ascii="Times New Roman" w:hAnsi="Times New Roman" w:cs="Times New Roman"/>
+          <w:sz w:val="26"/>
+          <w:szCs w:val="26"/>
+        </w:rPr>
+        <w:t>ы алгоритмов представлен на рисунках</w:t>
+      </w:r>
+      <w:r>
+        <w:rPr>
+          <w:rFonts w:ascii="Times New Roman" w:hAnsi="Times New Roman" w:cs="Times New Roman"/>
+          <w:sz w:val="26"/>
+          <w:szCs w:val="26"/>
+        </w:rPr>
+        <w:t xml:space="preserve"> 3.1</w:t>
+      </w:r>
+      <w:r>
+        <w:rPr>
+          <w:rFonts w:ascii="Times New Roman" w:hAnsi="Times New Roman" w:cs="Times New Roman"/>
+          <w:sz w:val="26"/>
+          <w:szCs w:val="26"/>
+        </w:rPr>
+        <w:t xml:space="preserve"> – 3.3</w:t>
+      </w:r>
+      <w:r>
+        <w:rPr>
+          <w:rFonts w:ascii="Times New Roman" w:hAnsi="Times New Roman" w:cs="Times New Roman"/>
+          <w:sz w:val="26"/>
+          <w:szCs w:val="26"/>
+        </w:rPr>
+        <w:t>.</w:t>
+      </w:r>
+    </w:p>
+    <w:p>
+      <w:pPr>
+        <w:rPr>
+          <w:rFonts w:ascii="Times New Roman" w:hAnsi="Times New Roman" w:cs="Times New Roman"/>
+          <w:sz w:val="26"/>
+          <w:szCs w:val="26"/>
+        </w:rPr>
+      </w:pPr>
+      <w:r>
+        <w:rPr>
+          <w:rFonts w:ascii="Times New Roman" w:hAnsi="Times New Roman" w:cs="Times New Roman"/>
+          <w:sz w:val="26"/>
+          <w:szCs w:val="26"/>
+        </w:rPr>
+        <w:br w:type="page"/>
+      </w:r>
+    </w:p>
+    <w:p>
+      <w:pPr>
+        <w:pStyle w:val="2"/>
+        <w:ind w:firstLine="567"/>
+        <w:rPr>
+          <w:rFonts w:cs="Times New Roman"/>
+        </w:rPr>
+      </w:pPr>
+      <w:bookmarkStart w:id="8" w:name="_Toc121717267"/>
+      <w:r>
+        <w:rPr>
+          <w:rFonts w:cs="Times New Roman"/>
+        </w:rPr>
+        <w:lastRenderedPageBreak/>
+        <w:t>3.</w:t>
+      </w:r>
+      <w:r>
+        <w:rPr>
+          <w:rFonts w:cs="Times New Roman"/>
+        </w:rPr>
+        <w:t xml:space="preserve">3 </w:t>
+      </w:r>
+      <w:r>
+        <w:rPr>
+          <w:rFonts w:cs="Times New Roman"/>
+        </w:rPr>
+        <w:t xml:space="preserve">Алгоритм </w:t>
+      </w:r>
+      <w:r>
+        <w:rPr>
+          <w:rFonts w:cs="Times New Roman"/>
+        </w:rPr>
+        <w:t>«сплошного списка»</w:t>
+      </w:r>
+      <w:bookmarkEnd w:id="8"/>
+    </w:p>
+    <w:p>
+      <w:pPr>
+        <w:spacing w:after="240" w:line="300" w:lineRule="auto"/>
+        <w:ind w:firstLine="567"/>
+        <w:jc w:val="both"/>
+        <w:rPr>
+          <w:rFonts w:ascii="Times New Roman" w:hAnsi="Times New Roman" w:cs="Times New Roman"/>
+          <w:sz w:val="26"/>
+          <w:szCs w:val="26"/>
+        </w:rPr>
+      </w:pPr>
+      <w:r>
+        <w:rPr>
+          <w:rFonts w:ascii="Times New Roman" w:hAnsi="Times New Roman" w:cs="Times New Roman"/>
+          <w:i/>
+          <w:sz w:val="26"/>
+          <w:szCs w:val="26"/>
+        </w:rPr>
+        <w:t xml:space="preserve">Условие </w:t>
+      </w:r>
+      <w:r>
+        <w:rPr>
+          <w:rFonts w:ascii="Times New Roman" w:hAnsi="Times New Roman" w:cs="Times New Roman"/>
+          <w:i/>
+          <w:sz w:val="26"/>
+          <w:szCs w:val="26"/>
+        </w:rPr>
+        <w:t xml:space="preserve">выполнения </w:t>
+      </w:r>
+      <w:r>
+        <w:rPr>
+          <w:rFonts w:ascii="Times New Roman" w:hAnsi="Times New Roman" w:cs="Times New Roman"/>
+          <w:i/>
+          <w:sz w:val="26"/>
+          <w:szCs w:val="26"/>
+        </w:rPr>
+        <w:t>алгоритма:</w:t>
+      </w:r>
+      <w:r>
+        <w:rPr>
+          <w:rFonts w:ascii="Times New Roman" w:hAnsi="Times New Roman" w:cs="Times New Roman"/>
+          <w:i/>
+          <w:sz w:val="26"/>
+          <w:szCs w:val="26"/>
+        </w:rPr>
+        <w:t xml:space="preserve"> </w:t>
+      </w:r>
+      <w:r>
+        <w:rPr>
+          <w:rFonts w:ascii="Times New Roman" w:hAnsi="Times New Roman" w:cs="Times New Roman"/>
+          <w:sz w:val="26"/>
+          <w:szCs w:val="26"/>
+        </w:rPr>
+        <w:t>количество входных вопросов</w:t>
+      </w:r>
+      <w:r>
+        <w:rPr>
+          <w:rFonts w:ascii="Times New Roman" w:hAnsi="Times New Roman" w:cs="Times New Roman"/>
+          <w:sz w:val="26"/>
+          <w:szCs w:val="26"/>
+        </w:rPr>
+        <w:t>,</w:t>
+      </w:r>
+      <w:r>
+        <w:rPr>
+          <w:rFonts w:ascii="Times New Roman" w:hAnsi="Times New Roman" w:cs="Times New Roman"/>
+          <w:sz w:val="26"/>
+          <w:szCs w:val="26"/>
+        </w:rPr>
+        <w:t xml:space="preserve"> должно быть </w:t>
+      </w:r>
+      <w:r>
+        <w:rPr>
+          <w:rFonts w:ascii="Times New Roman" w:hAnsi="Times New Roman" w:cs="Times New Roman"/>
+          <w:sz w:val="26"/>
+          <w:szCs w:val="26"/>
+        </w:rPr>
+        <w:t xml:space="preserve">равно </w:t>
+      </w:r>
+      <w:r>
+        <w:rPr>
+          <w:rFonts w:ascii="Times New Roman" w:hAnsi="Times New Roman" w:cs="Times New Roman"/>
+          <w:sz w:val="26"/>
+          <w:szCs w:val="26"/>
+        </w:rPr>
+        <w:t>как минимум количеству вопросов в одном билете</w:t>
+      </w:r>
+      <w:r>
+        <w:rPr>
+          <w:rFonts w:ascii="Times New Roman" w:hAnsi="Times New Roman" w:cs="Times New Roman"/>
+          <w:sz w:val="26"/>
+          <w:szCs w:val="26"/>
+        </w:rPr>
+        <w:t>.</w:t>
+      </w:r>
+      <w:r>
+        <w:rPr>
+          <w:rFonts w:ascii="Times New Roman" w:hAnsi="Times New Roman" w:cs="Times New Roman"/>
+          <w:sz w:val="26"/>
+          <w:szCs w:val="26"/>
+        </w:rPr>
+        <w:t xml:space="preserve"> Пример алг</w:t>
+      </w:r>
+      <w:r>
+        <w:rPr>
+          <w:rFonts w:ascii="Times New Roman" w:hAnsi="Times New Roman" w:cs="Times New Roman"/>
+          <w:sz w:val="26"/>
+          <w:szCs w:val="26"/>
+        </w:rPr>
+        <w:t>о</w:t>
+      </w:r>
+      <w:r>
+        <w:rPr>
+          <w:rFonts w:ascii="Times New Roman" w:hAnsi="Times New Roman" w:cs="Times New Roman"/>
+          <w:sz w:val="26"/>
+          <w:szCs w:val="26"/>
+        </w:rPr>
+        <w:t>ритма представлен на рисунке 3.4.</w:t>
+      </w:r>
+    </w:p>
+    <w:p>
+      <w:pPr>
+        <w:spacing w:after="240" w:line="300" w:lineRule="auto"/>
+        <w:ind w:firstLine="567"/>
+        <w:jc w:val="center"/>
+        <w:rPr>
+          <w:rFonts w:ascii="Times New Roman" w:hAnsi="Times New Roman" w:cs="Times New Roman"/>
+          <w:sz w:val="26"/>
+          <w:szCs w:val="26"/>
+          <w:lang w:val="en-US"/>
+        </w:rPr>
+      </w:pPr>
+      <w:r>
+        <w:rPr>
+          <w:rFonts w:ascii="Times New Roman" w:hAnsi="Times New Roman" w:cs="Times New Roman"/>
+          <w:noProof/>
+          <w:sz w:val="26"/>
+          <w:szCs w:val="26"/>
+          <w:lang w:eastAsia="ru-RU"/>
+        </w:rPr>
+        <w:drawing>
+          <wp:inline distT="0" distB="0" distL="0" distR="0">
+            <wp:extent cx="2851841" cy="1551549"/>
+            <wp:effectExtent l="0" t="0" r="5715" b="0"/>
+            <wp:docPr id="11" name="Рисунок 11" descr="D:\1)1-4 курс Универ\3 курс\2) Программирование на Java\algoritmSploshList\algoritmCreateTicketsSplosh.png"/>
+            <wp:cNvGraphicFramePr>
+              <a:graphicFrameLocks xmlns:a="http://schemas.openxmlformats.org/drawingml/2006/main" noChangeAspect="1"/>
+            </wp:cNvGraphicFramePr>
+            <a:graphic xmlns:a="http://schemas.openxmlformats.org/drawingml/2006/main">
+              <a:graphicData uri="http://schemas.openxmlformats.org/drawingml/2006/picture">
+                <pic:pic xmlns:pic="http://schemas.openxmlformats.org/drawingml/2006/picture">
+                  <pic:nvPicPr>
+                    <pic:cNvPr id="0" name="Picture 3" descr="D:\1)1-4 курс Универ\3 курс\2) Программирование на Java\algoritmSploshList\algoritmCreateTicketsSplosh.png"/>
+                    <pic:cNvPicPr>
+                      <a:picLocks noChangeAspect="1" noChangeArrowheads="1"/>
+                    </pic:cNvPicPr>
+                  </pic:nvPicPr>
+                  <pic:blipFill>
+                    <a:blip r:embed="rId18">
+                      <a:extLst>
+                        <a:ext uri="{28A0092B-C50C-407E-A947-70E740481C1C}">
+                          <a14:useLocalDpi xmlns:a14="http://schemas.microsoft.com/office/drawing/2010/main" val="0"/>
+                        </a:ext>
+                      </a:extLst>
+                    </a:blip>
+                    <a:srcRect/>
+                    <a:stretch>
+                      <a:fillRect/>
+                    </a:stretch>
+                  </pic:blipFill>
+                  <pic:spPr bwMode="auto">
+                    <a:xfrm>
+                      <a:off x="0" y="0"/>
+                      <a:ext cx="2864728" cy="1558560"/>
+                    </a:xfrm>
+                    <a:prstGeom prst="rect">
+                      <a:avLst/>
+                    </a:prstGeom>
+                    <a:noFill/>
+                    <a:ln>
+                      <a:noFill/>
+                    </a:ln>
+                  </pic:spPr>
+                </pic:pic>
+              </a:graphicData>
+            </a:graphic>
+          </wp:inline>
+        </w:drawing>
+      </w:r>
+    </w:p>
+    <w:p>
+      <w:pPr>
+        <w:spacing w:after="360" w:line="300" w:lineRule="auto"/>
+        <w:ind w:firstLine="567"/>
+        <w:jc w:val="center"/>
+        <w:rPr>
+          <w:rFonts w:ascii="Times New Roman" w:hAnsi="Times New Roman" w:cs="Times New Roman"/>
+          <w:sz w:val="26"/>
+          <w:szCs w:val="26"/>
+        </w:rPr>
+      </w:pPr>
+      <w:r>
+        <w:rPr>
+          <w:rFonts w:ascii="Times New Roman" w:hAnsi="Times New Roman" w:cs="Times New Roman"/>
+          <w:sz w:val="26"/>
+          <w:szCs w:val="26"/>
+        </w:rPr>
+        <w:t>Рисунок 3.4 – Представление формирования билетов</w:t>
+      </w:r>
+    </w:p>
+    <w:p>
+      <w:pPr>
+        <w:spacing w:after="240" w:line="300" w:lineRule="auto"/>
+        <w:ind w:firstLine="567"/>
+        <w:jc w:val="both"/>
+        <w:rPr>
+          <w:rFonts w:ascii="Times New Roman" w:hAnsi="Times New Roman" w:cs="Times New Roman"/>
+          <w:sz w:val="26"/>
+          <w:szCs w:val="26"/>
+        </w:rPr>
+      </w:pPr>
+      <w:r>
+        <w:rPr>
+          <w:rFonts w:ascii="Times New Roman" w:hAnsi="Times New Roman" w:cs="Times New Roman"/>
+          <w:sz w:val="26"/>
+          <w:szCs w:val="26"/>
+        </w:rPr>
+        <w:t xml:space="preserve">Алгоритм </w:t>
+      </w:r>
+      <w:r>
+        <w:rPr>
+          <w:rFonts w:ascii="Times New Roman" w:hAnsi="Times New Roman" w:cs="Times New Roman"/>
+          <w:sz w:val="26"/>
+          <w:szCs w:val="26"/>
+        </w:rPr>
+        <w:t>формирования билетов</w:t>
+      </w:r>
+      <w:r>
+        <w:rPr>
+          <w:rFonts w:ascii="Times New Roman" w:hAnsi="Times New Roman" w:cs="Times New Roman"/>
+          <w:sz w:val="26"/>
+          <w:szCs w:val="26"/>
+        </w:rPr>
+        <w:t xml:space="preserve"> </w:t>
+      </w:r>
+      <w:r>
+        <w:rPr>
+          <w:rFonts w:ascii="Times New Roman" w:hAnsi="Times New Roman" w:cs="Times New Roman"/>
+          <w:sz w:val="26"/>
+          <w:szCs w:val="26"/>
+        </w:rPr>
+        <w:t>схож с блок-схемой, описанной ранее, на рисунке 3.1</w:t>
+      </w:r>
+      <w:r>
+        <w:rPr>
+          <w:rFonts w:ascii="Times New Roman" w:hAnsi="Times New Roman" w:cs="Times New Roman"/>
+          <w:sz w:val="26"/>
+          <w:szCs w:val="26"/>
+        </w:rPr>
+        <w:t xml:space="preserve">, однако входной параметр </w:t>
+      </w:r>
+      <w:proofErr w:type="spellStart"/>
+      <w:r>
+        <w:rPr>
+          <w:rFonts w:ascii="Times New Roman" w:hAnsi="Times New Roman" w:cs="Times New Roman"/>
+          <w:i/>
+          <w:sz w:val="26"/>
+          <w:szCs w:val="26"/>
+          <w:lang w:val="en-US"/>
+        </w:rPr>
+        <w:t>listsQuestByLevel</w:t>
+      </w:r>
+      <w:proofErr w:type="spellEnd"/>
+      <w:r>
+        <w:rPr>
+          <w:rFonts w:ascii="Times New Roman" w:hAnsi="Times New Roman" w:cs="Times New Roman"/>
+          <w:i/>
+          <w:sz w:val="26"/>
+          <w:szCs w:val="26"/>
+        </w:rPr>
+        <w:t xml:space="preserve">, </w:t>
+      </w:r>
+      <w:r>
+        <w:rPr>
+          <w:rFonts w:ascii="Times New Roman" w:hAnsi="Times New Roman" w:cs="Times New Roman"/>
+          <w:sz w:val="26"/>
+          <w:szCs w:val="26"/>
+        </w:rPr>
+        <w:t xml:space="preserve">в данному случаи будет </w:t>
+      </w:r>
+      <w:r>
+        <w:rPr>
+          <w:rFonts w:ascii="Times New Roman" w:hAnsi="Times New Roman" w:cs="Times New Roman"/>
+          <w:sz w:val="26"/>
+          <w:szCs w:val="26"/>
+        </w:rPr>
+        <w:t xml:space="preserve">является </w:t>
+      </w:r>
+      <w:r>
+        <w:rPr>
+          <w:rFonts w:ascii="Times New Roman" w:hAnsi="Times New Roman" w:cs="Times New Roman"/>
+          <w:sz w:val="26"/>
+          <w:szCs w:val="26"/>
+        </w:rPr>
+        <w:t>прост</w:t>
+      </w:r>
+      <w:r>
+        <w:rPr>
+          <w:rFonts w:ascii="Times New Roman" w:hAnsi="Times New Roman" w:cs="Times New Roman"/>
+          <w:sz w:val="26"/>
+          <w:szCs w:val="26"/>
+        </w:rPr>
+        <w:t>ым</w:t>
+      </w:r>
+      <w:r>
+        <w:rPr>
+          <w:rFonts w:ascii="Times New Roman" w:hAnsi="Times New Roman" w:cs="Times New Roman"/>
+          <w:sz w:val="26"/>
+          <w:szCs w:val="26"/>
+        </w:rPr>
+        <w:t xml:space="preserve"> список, считаный </w:t>
+      </w:r>
+      <w:r>
+        <w:rPr>
+          <w:rFonts w:ascii="Times New Roman" w:hAnsi="Times New Roman" w:cs="Times New Roman"/>
+          <w:sz w:val="26"/>
+          <w:szCs w:val="26"/>
+        </w:rPr>
+        <w:t>с</w:t>
+      </w:r>
+      <w:r>
+        <w:rPr>
+          <w:rFonts w:ascii="Times New Roman" w:hAnsi="Times New Roman" w:cs="Times New Roman"/>
+          <w:sz w:val="26"/>
+          <w:szCs w:val="26"/>
+        </w:rPr>
+        <w:t xml:space="preserve"> файлов.</w:t>
+      </w:r>
+      <w:r>
+        <w:rPr>
+          <w:rFonts w:ascii="Times New Roman" w:hAnsi="Times New Roman" w:cs="Times New Roman"/>
+          <w:sz w:val="26"/>
+          <w:szCs w:val="26"/>
+        </w:rPr>
+        <w:t xml:space="preserve"> Здесь следует описать алгоритм</w:t>
+      </w:r>
+      <w:r>
+        <w:rPr>
+          <w:rFonts w:ascii="Times New Roman" w:hAnsi="Times New Roman" w:cs="Times New Roman"/>
+          <w:sz w:val="26"/>
+          <w:szCs w:val="26"/>
+        </w:rPr>
+        <w:t xml:space="preserve">, </w:t>
+      </w:r>
+      <w:r>
+        <w:rPr>
+          <w:rFonts w:ascii="Times New Roman" w:hAnsi="Times New Roman" w:cs="Times New Roman"/>
+          <w:i/>
+          <w:sz w:val="26"/>
+          <w:szCs w:val="26"/>
+        </w:rPr>
+        <w:t>описывающий выборку вопроса из списка</w:t>
+      </w:r>
+      <w:r>
+        <w:rPr>
+          <w:rFonts w:ascii="Times New Roman" w:hAnsi="Times New Roman" w:cs="Times New Roman"/>
+          <w:i/>
+          <w:sz w:val="26"/>
+          <w:szCs w:val="26"/>
+        </w:rPr>
+        <w:t>.</w:t>
+      </w:r>
+      <w:r>
+        <w:rPr>
+          <w:rFonts w:ascii="Times New Roman" w:hAnsi="Times New Roman" w:cs="Times New Roman"/>
+          <w:i/>
+          <w:sz w:val="26"/>
+          <w:szCs w:val="26"/>
+        </w:rPr>
+        <w:t xml:space="preserve"> </w:t>
+      </w:r>
+      <w:r>
+        <w:rPr>
+          <w:rFonts w:ascii="Times New Roman" w:hAnsi="Times New Roman" w:cs="Times New Roman"/>
+          <w:sz w:val="26"/>
+          <w:szCs w:val="26"/>
+        </w:rPr>
+        <w:t xml:space="preserve">Описание алгоритма </w:t>
+      </w:r>
+      <w:r>
+        <w:rPr>
+          <w:rFonts w:ascii="Times New Roman" w:hAnsi="Times New Roman" w:cs="Times New Roman"/>
+          <w:sz w:val="26"/>
+          <w:szCs w:val="26"/>
+        </w:rPr>
+        <w:t>представлено</w:t>
+      </w:r>
+      <w:r>
+        <w:rPr>
+          <w:rFonts w:ascii="Times New Roman" w:hAnsi="Times New Roman" w:cs="Times New Roman"/>
+          <w:sz w:val="26"/>
+          <w:szCs w:val="26"/>
+        </w:rPr>
+        <w:t xml:space="preserve"> на рисунке 3.5.</w:t>
+      </w:r>
+    </w:p>
+    <w:p>
+      <w:pPr>
+        <w:spacing w:after="360" w:line="300" w:lineRule="auto"/>
+        <w:jc w:val="center"/>
+        <w:rPr>
+          <w:rFonts w:ascii="Times New Roman" w:hAnsi="Times New Roman" w:cs="Times New Roman"/>
+          <w:sz w:val="26"/>
+          <w:szCs w:val="26"/>
+        </w:rPr>
+      </w:pPr>
+      <w:r>
+        <w:rPr>
+          <w:rFonts w:ascii="Times New Roman" w:hAnsi="Times New Roman" w:cs="Times New Roman"/>
+          <w:noProof/>
+          <w:sz w:val="26"/>
+          <w:szCs w:val="26"/>
+          <w:lang w:eastAsia="ru-RU"/>
+        </w:rPr>
+        <w:drawing>
+          <wp:inline distT="0" distB="0" distL="0" distR="0">
+            <wp:extent cx="5485531" cy="3748134"/>
+            <wp:effectExtent l="0" t="0" r="1270" b="5080"/>
+            <wp:docPr id="14" name="Рисунок 14" descr="D:\1)1-4 курс Универ\3 курс\2) Программирование на Java\algoritmSploshList\algoritmSplashList.png"/>
+            <wp:cNvGraphicFramePr>
+              <a:graphicFrameLocks xmlns:a="http://schemas.openxmlformats.org/drawingml/2006/main" noChangeAspect="1"/>
+            </wp:cNvGraphicFramePr>
+            <a:graphic xmlns:a="http://schemas.openxmlformats.org/drawingml/2006/main">
+              <a:graphicData uri="http://schemas.openxmlformats.org/drawingml/2006/picture">
+                <pic:pic xmlns:pic="http://schemas.openxmlformats.org/drawingml/2006/picture">
+                  <pic:nvPicPr>
+                    <pic:cNvPr id="0" name="Picture 5" descr="D:\1)1-4 курс Универ\3 курс\2) Программирование на Java\algoritmSploshList\algoritmSplashList.png"/>
+                    <pic:cNvPicPr>
+                      <a:picLocks noChangeAspect="1" noChangeArrowheads="1"/>
+                    </pic:cNvPicPr>
+                  </pic:nvPicPr>
+                  <pic:blipFill>
+                    <a:blip r:embed="rId19">
+                      <a:extLst>
+                        <a:ext uri="{28A0092B-C50C-407E-A947-70E740481C1C}">
+                          <a14:useLocalDpi xmlns:a14="http://schemas.microsoft.com/office/drawing/2010/main" val="0"/>
+                        </a:ext>
+                      </a:extLst>
+                    </a:blip>
+                    <a:srcRect/>
+                    <a:stretch>
+                      <a:fillRect/>
+                    </a:stretch>
+                  </pic:blipFill>
+                  <pic:spPr bwMode="auto">
+                    <a:xfrm>
+                      <a:off x="0" y="0"/>
+                      <a:ext cx="5505188" cy="3761565"/>
+                    </a:xfrm>
+                    <a:prstGeom prst="rect">
+                      <a:avLst/>
+                    </a:prstGeom>
+                    <a:noFill/>
+                    <a:ln>
+                      <a:noFill/>
+                    </a:ln>
+                  </pic:spPr>
+                </pic:pic>
+              </a:graphicData>
+            </a:graphic>
+          </wp:inline>
+        </w:drawing>
+      </w:r>
+    </w:p>
+    <w:p>
+      <w:pPr>
+        <w:spacing w:after="360" w:line="300" w:lineRule="auto"/>
+        <w:jc w:val="center"/>
+        <w:rPr>
+          <w:rFonts w:ascii="Times New Roman" w:hAnsi="Times New Roman" w:cs="Times New Roman"/>
+          <w:sz w:val="26"/>
+          <w:szCs w:val="26"/>
+        </w:rPr>
+      </w:pPr>
+      <w:r>
+        <w:rPr>
+          <w:rFonts w:ascii="Times New Roman" w:hAnsi="Times New Roman" w:cs="Times New Roman"/>
+          <w:sz w:val="26"/>
+          <w:szCs w:val="26"/>
+        </w:rPr>
+        <w:t>Рисунок 3.5 – Блок-схема алгоритма вопроса из списка</w:t>
+      </w:r>
+    </w:p>
+    <w:p>
+      <w:pPr>
+        <w:pStyle w:val="ab"/>
+        <w:jc w:val="center"/>
+        <w:outlineLvl w:val="0"/>
+      </w:pPr>
+      <w:r>
+        <w:rPr>
+          <w:b w:val="0"/>
+        </w:rPr>
+        <w:lastRenderedPageBreak/>
+        <w:t>4</w:t>
+      </w:r>
+      <w:r>
+        <w:rPr>
+          <w:b w:val="0"/>
+        </w:rPr>
+        <w:t xml:space="preserve"> </w:t>
+      </w:r>
+      <w:r>
+        <w:t>ПРОГРАММНАЯ РЕАЛИЗАЦИЯ</w:t>
+      </w:r>
+    </w:p>
+    <w:p>
+      <w:pPr>
+        <w:spacing w:after="480" w:line="300" w:lineRule="auto"/>
+        <w:ind w:firstLine="567"/>
+        <w:jc w:val="both"/>
+        <w:rPr>
+          <w:rFonts w:ascii="Times New Roman" w:hAnsi="Times New Roman" w:cs="Times New Roman"/>
+          <w:b/>
+          <w:sz w:val="26"/>
+          <w:szCs w:val="26"/>
+        </w:rPr>
+      </w:pPr>
+      <w:r>
+        <w:rPr>
+          <w:rFonts w:ascii="Times New Roman" w:hAnsi="Times New Roman" w:cs="Times New Roman"/>
+          <w:b/>
+          <w:sz w:val="26"/>
+          <w:szCs w:val="26"/>
+        </w:rPr>
+        <w:t>4.1 Обзор средств разработки</w:t>
+      </w:r>
+    </w:p>
+    <w:p>
+      <w:pPr>
         <w:spacing w:after="0" w:line="300" w:lineRule="auto"/>
-        <w:jc w:val="center"/>
-        <w:rPr>
-          <w:rFonts w:ascii="Times New Roman" w:hAnsi="Times New Roman" w:cs="Times New Roman"/>
-          <w:sz w:val="26"/>
-          <w:szCs w:val="26"/>
-        </w:rPr>
-      </w:pPr>
-      <w:r>
-        <w:rPr>
-          <w:rFonts w:ascii="Times New Roman" w:hAnsi="Times New Roman" w:cs="Times New Roman"/>
-          <w:sz w:val="26"/>
-          <w:szCs w:val="26"/>
-        </w:rPr>
-        <w:t>Рисунок 3.3 – Блок-схема алгоритма выборки вопроса из списка</w:t>
-      </w:r>
-      <w:bookmarkStart w:id="4" w:name="_GoBack"/>
-      <w:bookmarkEnd w:id="4"/>
+        <w:ind w:firstLine="567"/>
+        <w:jc w:val="both"/>
+        <w:rPr>
+          <w:rFonts w:ascii="Times New Roman" w:hAnsi="Times New Roman" w:cs="Times New Roman"/>
+          <w:sz w:val="26"/>
+          <w:szCs w:val="26"/>
+        </w:rPr>
+      </w:pPr>
+      <w:r>
+        <w:rPr>
+          <w:rFonts w:ascii="Times New Roman" w:hAnsi="Times New Roman" w:cs="Times New Roman"/>
+          <w:sz w:val="26"/>
+          <w:szCs w:val="26"/>
+        </w:rPr>
+        <w:t xml:space="preserve">Приложение для данного проекта создано с использованием языка программирования </w:t>
+      </w:r>
+      <w:proofErr w:type="spellStart"/>
+      <w:r>
+        <w:rPr>
+          <w:rFonts w:ascii="Times New Roman" w:hAnsi="Times New Roman" w:cs="Times New Roman"/>
+          <w:sz w:val="26"/>
+          <w:szCs w:val="26"/>
+        </w:rPr>
+        <w:t>Java</w:t>
+      </w:r>
+      <w:proofErr w:type="spellEnd"/>
+      <w:r>
+        <w:rPr>
+          <w:rFonts w:ascii="Times New Roman" w:hAnsi="Times New Roman" w:cs="Times New Roman"/>
+          <w:sz w:val="26"/>
+          <w:szCs w:val="26"/>
+        </w:rPr>
+        <w:t xml:space="preserve"> версии 17 и его графических библиотек AWT и </w:t>
+      </w:r>
+      <w:proofErr w:type="spellStart"/>
+      <w:r>
+        <w:rPr>
+          <w:rFonts w:ascii="Times New Roman" w:hAnsi="Times New Roman" w:cs="Times New Roman"/>
+          <w:sz w:val="26"/>
+          <w:szCs w:val="26"/>
+        </w:rPr>
+        <w:t>Swing</w:t>
+      </w:r>
+      <w:proofErr w:type="spellEnd"/>
+      <w:r>
+        <w:rPr>
+          <w:rFonts w:ascii="Times New Roman" w:hAnsi="Times New Roman" w:cs="Times New Roman"/>
+          <w:sz w:val="26"/>
+          <w:szCs w:val="26"/>
+        </w:rPr>
+        <w:t xml:space="preserve">, а так библиотеки с открытым кодом </w:t>
+      </w:r>
+      <w:proofErr w:type="spellStart"/>
+      <w:r>
+        <w:rPr>
+          <w:rFonts w:ascii="Times New Roman" w:hAnsi="Times New Roman" w:cs="Times New Roman"/>
+          <w:sz w:val="26"/>
+          <w:szCs w:val="26"/>
+        </w:rPr>
+        <w:t>FlatLaf</w:t>
+      </w:r>
+      <w:proofErr w:type="spellEnd"/>
+      <w:r>
+        <w:rPr>
+          <w:rFonts w:ascii="Times New Roman" w:hAnsi="Times New Roman" w:cs="Times New Roman"/>
+          <w:sz w:val="26"/>
+          <w:szCs w:val="26"/>
+        </w:rPr>
+        <w:t xml:space="preserve"> и </w:t>
+      </w:r>
+      <w:proofErr w:type="spellStart"/>
+      <w:r>
+        <w:rPr>
+          <w:rFonts w:ascii="Times New Roman" w:hAnsi="Times New Roman" w:cs="Times New Roman"/>
+          <w:sz w:val="26"/>
+          <w:szCs w:val="26"/>
+        </w:rPr>
+        <w:t>SoftSmithy</w:t>
+      </w:r>
+      <w:proofErr w:type="spellEnd"/>
+      <w:r>
+        <w:rPr>
+          <w:rFonts w:ascii="Times New Roman" w:hAnsi="Times New Roman" w:cs="Times New Roman"/>
+          <w:sz w:val="26"/>
+          <w:szCs w:val="26"/>
+        </w:rPr>
+        <w:t xml:space="preserve"> </w:t>
+      </w:r>
+      <w:proofErr w:type="spellStart"/>
+      <w:r>
+        <w:rPr>
+          <w:rFonts w:ascii="Times New Roman" w:hAnsi="Times New Roman" w:cs="Times New Roman"/>
+          <w:sz w:val="26"/>
+          <w:szCs w:val="26"/>
+        </w:rPr>
+        <w:t>Utility</w:t>
+      </w:r>
+      <w:proofErr w:type="spellEnd"/>
+      <w:r>
+        <w:rPr>
+          <w:rFonts w:ascii="Times New Roman" w:hAnsi="Times New Roman" w:cs="Times New Roman"/>
+          <w:sz w:val="26"/>
+          <w:szCs w:val="26"/>
+        </w:rPr>
+        <w:t xml:space="preserve"> </w:t>
+      </w:r>
+      <w:proofErr w:type="spellStart"/>
+      <w:r>
+        <w:rPr>
+          <w:rFonts w:ascii="Times New Roman" w:hAnsi="Times New Roman" w:cs="Times New Roman"/>
+          <w:sz w:val="26"/>
+          <w:szCs w:val="26"/>
+        </w:rPr>
+        <w:t>Library</w:t>
+      </w:r>
+      <w:proofErr w:type="spellEnd"/>
+      <w:r>
+        <w:rPr>
+          <w:rFonts w:ascii="Times New Roman" w:hAnsi="Times New Roman" w:cs="Times New Roman"/>
+          <w:sz w:val="26"/>
+          <w:szCs w:val="26"/>
+        </w:rPr>
+        <w:t xml:space="preserve"> </w:t>
+      </w:r>
+      <w:proofErr w:type="spellStart"/>
+      <w:r>
+        <w:rPr>
+          <w:rFonts w:ascii="Times New Roman" w:hAnsi="Times New Roman" w:cs="Times New Roman"/>
+          <w:sz w:val="26"/>
+          <w:szCs w:val="26"/>
+        </w:rPr>
+        <w:t>Swing</w:t>
+      </w:r>
+      <w:proofErr w:type="spellEnd"/>
+      <w:r>
+        <w:rPr>
+          <w:rFonts w:ascii="Times New Roman" w:hAnsi="Times New Roman" w:cs="Times New Roman"/>
+          <w:sz w:val="26"/>
+          <w:szCs w:val="26"/>
+        </w:rPr>
+        <w:t xml:space="preserve">. В качестве инструмента сборки использован </w:t>
+      </w:r>
+      <w:proofErr w:type="spellStart"/>
+      <w:r>
+        <w:rPr>
+          <w:rFonts w:ascii="Times New Roman" w:hAnsi="Times New Roman" w:cs="Times New Roman"/>
+          <w:sz w:val="26"/>
+          <w:szCs w:val="26"/>
+        </w:rPr>
+        <w:t>Meven</w:t>
+      </w:r>
+      <w:proofErr w:type="spellEnd"/>
+      <w:r>
+        <w:rPr>
+          <w:rFonts w:ascii="Times New Roman" w:hAnsi="Times New Roman" w:cs="Times New Roman"/>
+          <w:sz w:val="26"/>
+          <w:szCs w:val="26"/>
+        </w:rPr>
+        <w:t xml:space="preserve">. Для </w:t>
+      </w:r>
+      <w:proofErr w:type="spellStart"/>
+      <w:r>
+        <w:rPr>
+          <w:rFonts w:ascii="Times New Roman" w:hAnsi="Times New Roman" w:cs="Times New Roman"/>
+          <w:sz w:val="26"/>
+          <w:szCs w:val="26"/>
+        </w:rPr>
+        <w:t>парсинга</w:t>
+      </w:r>
+      <w:proofErr w:type="spellEnd"/>
+      <w:r>
+        <w:rPr>
+          <w:rFonts w:ascii="Times New Roman" w:hAnsi="Times New Roman" w:cs="Times New Roman"/>
+          <w:sz w:val="26"/>
+          <w:szCs w:val="26"/>
+        </w:rPr>
+        <w:t xml:space="preserve"> файла </w:t>
+      </w:r>
+      <w:proofErr w:type="spellStart"/>
+      <w:r>
+        <w:rPr>
+          <w:rFonts w:ascii="Times New Roman" w:hAnsi="Times New Roman" w:cs="Times New Roman"/>
+          <w:sz w:val="26"/>
+          <w:szCs w:val="26"/>
+        </w:rPr>
+        <w:t>Microsoft</w:t>
+      </w:r>
+      <w:proofErr w:type="spellEnd"/>
+      <w:r>
+        <w:rPr>
+          <w:rFonts w:ascii="Times New Roman" w:hAnsi="Times New Roman" w:cs="Times New Roman"/>
+          <w:sz w:val="26"/>
+          <w:szCs w:val="26"/>
+        </w:rPr>
+        <w:t xml:space="preserve"> </w:t>
+      </w:r>
+      <w:proofErr w:type="spellStart"/>
+      <w:r>
+        <w:rPr>
+          <w:rFonts w:ascii="Times New Roman" w:hAnsi="Times New Roman" w:cs="Times New Roman"/>
+          <w:sz w:val="26"/>
+          <w:szCs w:val="26"/>
+        </w:rPr>
+        <w:t>Word</w:t>
+      </w:r>
+      <w:proofErr w:type="spellEnd"/>
+      <w:r>
+        <w:rPr>
+          <w:rFonts w:ascii="Times New Roman" w:hAnsi="Times New Roman" w:cs="Times New Roman"/>
+          <w:sz w:val="26"/>
+          <w:szCs w:val="26"/>
+        </w:rPr>
+        <w:t xml:space="preserve"> формата «</w:t>
+      </w:r>
+      <w:proofErr w:type="spellStart"/>
+      <w:r>
+        <w:rPr>
+          <w:rFonts w:ascii="Times New Roman" w:hAnsi="Times New Roman" w:cs="Times New Roman"/>
+          <w:sz w:val="26"/>
+          <w:szCs w:val="26"/>
+        </w:rPr>
+        <w:t>docx</w:t>
+      </w:r>
+      <w:proofErr w:type="spellEnd"/>
+      <w:r>
+        <w:rPr>
+          <w:rFonts w:ascii="Times New Roman" w:hAnsi="Times New Roman" w:cs="Times New Roman"/>
+          <w:sz w:val="26"/>
+          <w:szCs w:val="26"/>
+        </w:rPr>
+        <w:t xml:space="preserve">» использовалась библиотека </w:t>
+      </w:r>
+      <w:proofErr w:type="spellStart"/>
+      <w:r>
+        <w:rPr>
+          <w:rFonts w:ascii="Times New Roman" w:hAnsi="Times New Roman" w:cs="Times New Roman"/>
+          <w:sz w:val="26"/>
+          <w:szCs w:val="26"/>
+        </w:rPr>
+        <w:t>Apache</w:t>
+      </w:r>
+      <w:proofErr w:type="spellEnd"/>
+      <w:r>
+        <w:rPr>
+          <w:rFonts w:ascii="Times New Roman" w:hAnsi="Times New Roman" w:cs="Times New Roman"/>
+          <w:sz w:val="26"/>
+          <w:szCs w:val="26"/>
+        </w:rPr>
+        <w:t xml:space="preserve"> POI.</w:t>
+      </w:r>
+      <w:r>
+        <w:rPr>
+          <w:rFonts w:ascii="Times New Roman" w:hAnsi="Times New Roman" w:cs="Times New Roman"/>
+          <w:sz w:val="26"/>
+          <w:szCs w:val="26"/>
+        </w:rPr>
+        <w:t xml:space="preserve"> Для конвертации файла </w:t>
+      </w:r>
+      <w:r>
+        <w:rPr>
+          <w:rFonts w:ascii="Times New Roman" w:hAnsi="Times New Roman" w:cs="Times New Roman"/>
+          <w:sz w:val="26"/>
+          <w:szCs w:val="26"/>
+        </w:rPr>
+        <w:t>Microsoft</w:t>
+      </w:r>
+      <w:r>
+        <w:rPr>
+          <w:rFonts w:ascii="Times New Roman" w:hAnsi="Times New Roman" w:cs="Times New Roman"/>
+          <w:sz w:val="26"/>
+          <w:szCs w:val="26"/>
+        </w:rPr>
+        <w:t xml:space="preserve"> </w:t>
+      </w:r>
+      <w:r>
+        <w:rPr>
+          <w:rFonts w:ascii="Times New Roman" w:hAnsi="Times New Roman" w:cs="Times New Roman"/>
+          <w:sz w:val="26"/>
+          <w:szCs w:val="26"/>
+        </w:rPr>
+        <w:t>Word</w:t>
+      </w:r>
+      <w:r>
+        <w:rPr>
+          <w:rFonts w:ascii="Times New Roman" w:hAnsi="Times New Roman" w:cs="Times New Roman"/>
+          <w:sz w:val="26"/>
+          <w:szCs w:val="26"/>
+        </w:rPr>
+        <w:t xml:space="preserve"> </w:t>
+      </w:r>
+      <w:r>
+        <w:rPr>
+          <w:rFonts w:ascii="Times New Roman" w:hAnsi="Times New Roman" w:cs="Times New Roman"/>
+          <w:sz w:val="26"/>
+          <w:szCs w:val="26"/>
+        </w:rPr>
+        <w:t xml:space="preserve">в </w:t>
+      </w:r>
+      <w:r>
+        <w:rPr>
+          <w:rFonts w:ascii="Times New Roman" w:hAnsi="Times New Roman" w:cs="Times New Roman"/>
+          <w:sz w:val="26"/>
+          <w:szCs w:val="26"/>
+        </w:rPr>
+        <w:t>PDF</w:t>
+      </w:r>
+      <w:r>
+        <w:rPr>
+          <w:rFonts w:ascii="Times New Roman" w:hAnsi="Times New Roman" w:cs="Times New Roman"/>
+          <w:sz w:val="26"/>
+          <w:szCs w:val="26"/>
+        </w:rPr>
+        <w:t xml:space="preserve"> </w:t>
+      </w:r>
+      <w:r>
+        <w:rPr>
+          <w:rFonts w:ascii="Times New Roman" w:hAnsi="Times New Roman" w:cs="Times New Roman"/>
+          <w:sz w:val="26"/>
+          <w:szCs w:val="26"/>
+        </w:rPr>
+        <w:t xml:space="preserve">используется библиотека </w:t>
+      </w:r>
+      <w:proofErr w:type="spellStart"/>
+      <w:r>
+        <w:rPr>
+          <w:rFonts w:ascii="Times New Roman" w:hAnsi="Times New Roman" w:cs="Times New Roman"/>
+          <w:sz w:val="26"/>
+          <w:szCs w:val="26"/>
+        </w:rPr>
+        <w:t>IcePDF</w:t>
+      </w:r>
+      <w:proofErr w:type="spellEnd"/>
+      <w:r>
+        <w:rPr>
+          <w:rFonts w:ascii="Times New Roman" w:hAnsi="Times New Roman" w:cs="Times New Roman"/>
+          <w:sz w:val="26"/>
+          <w:szCs w:val="26"/>
+        </w:rPr>
+        <w:t>.</w:t>
+      </w:r>
+      <w:r>
+        <w:rPr>
+          <w:rFonts w:ascii="Times New Roman" w:hAnsi="Times New Roman" w:cs="Times New Roman"/>
+          <w:sz w:val="26"/>
+          <w:szCs w:val="26"/>
+        </w:rPr>
+        <w:t xml:space="preserve"> </w:t>
+      </w:r>
+      <w:r>
+        <w:rPr>
+          <w:rFonts w:ascii="Times New Roman" w:hAnsi="Times New Roman" w:cs="Times New Roman"/>
+          <w:sz w:val="26"/>
+          <w:szCs w:val="26"/>
+        </w:rPr>
+        <w:t xml:space="preserve">В качестве среды разработки применено приложение </w:t>
+      </w:r>
+      <w:proofErr w:type="spellStart"/>
+      <w:r>
+        <w:rPr>
+          <w:rFonts w:ascii="Times New Roman" w:hAnsi="Times New Roman" w:cs="Times New Roman"/>
+          <w:sz w:val="26"/>
+          <w:szCs w:val="26"/>
+        </w:rPr>
+        <w:t>IntelliJ</w:t>
+      </w:r>
+      <w:proofErr w:type="spellEnd"/>
+      <w:r>
+        <w:rPr>
+          <w:rFonts w:ascii="Times New Roman" w:hAnsi="Times New Roman" w:cs="Times New Roman"/>
+          <w:sz w:val="26"/>
+          <w:szCs w:val="26"/>
+        </w:rPr>
+        <w:t xml:space="preserve"> IDEA </w:t>
+      </w:r>
+      <w:proofErr w:type="spellStart"/>
+      <w:r>
+        <w:rPr>
+          <w:rFonts w:ascii="Times New Roman" w:hAnsi="Times New Roman" w:cs="Times New Roman"/>
+          <w:sz w:val="26"/>
+          <w:szCs w:val="26"/>
+        </w:rPr>
+        <w:t>Ultimate</w:t>
+      </w:r>
+      <w:proofErr w:type="spellEnd"/>
+      <w:r>
+        <w:rPr>
+          <w:rFonts w:ascii="Times New Roman" w:hAnsi="Times New Roman" w:cs="Times New Roman"/>
+          <w:sz w:val="26"/>
+          <w:szCs w:val="26"/>
+        </w:rPr>
+        <w:t>.</w:t>
+      </w:r>
+    </w:p>
+    <w:p>
+      <w:pPr>
+        <w:spacing w:after="0" w:line="300" w:lineRule="auto"/>
+        <w:ind w:firstLine="567"/>
+        <w:jc w:val="both"/>
+        <w:rPr>
+          <w:rFonts w:ascii="Times New Roman" w:hAnsi="Times New Roman" w:cs="Times New Roman"/>
+          <w:sz w:val="26"/>
+          <w:szCs w:val="26"/>
+        </w:rPr>
+      </w:pPr>
+      <w:r>
+        <w:rPr>
+          <w:rFonts w:ascii="Times New Roman" w:hAnsi="Times New Roman" w:cs="Times New Roman"/>
+          <w:sz w:val="26"/>
+          <w:szCs w:val="26"/>
+        </w:rPr>
+        <w:t xml:space="preserve">Язык программирования </w:t>
+      </w:r>
+      <w:proofErr w:type="spellStart"/>
+      <w:r>
+        <w:rPr>
+          <w:rFonts w:ascii="Times New Roman" w:hAnsi="Times New Roman" w:cs="Times New Roman"/>
+          <w:sz w:val="26"/>
+          <w:szCs w:val="26"/>
+        </w:rPr>
+        <w:t>Java</w:t>
+      </w:r>
+      <w:proofErr w:type="spellEnd"/>
+      <w:r>
+        <w:rPr>
+          <w:rFonts w:ascii="Times New Roman" w:hAnsi="Times New Roman" w:cs="Times New Roman"/>
+          <w:sz w:val="26"/>
+          <w:szCs w:val="26"/>
+        </w:rPr>
+        <w:t xml:space="preserve"> - строго типизированный объектно-ориентированный язык программирования общего назначения, разработанный компанией </w:t>
+      </w:r>
+      <w:proofErr w:type="spellStart"/>
+      <w:r>
+        <w:rPr>
+          <w:rFonts w:ascii="Times New Roman" w:hAnsi="Times New Roman" w:cs="Times New Roman"/>
+          <w:sz w:val="26"/>
+          <w:szCs w:val="26"/>
+        </w:rPr>
+        <w:t>Sun</w:t>
+      </w:r>
+      <w:proofErr w:type="spellEnd"/>
+      <w:r>
+        <w:rPr>
+          <w:rFonts w:ascii="Times New Roman" w:hAnsi="Times New Roman" w:cs="Times New Roman"/>
+          <w:sz w:val="26"/>
+          <w:szCs w:val="26"/>
+        </w:rPr>
+        <w:t xml:space="preserve"> </w:t>
+      </w:r>
+      <w:proofErr w:type="spellStart"/>
+      <w:r>
+        <w:rPr>
+          <w:rFonts w:ascii="Times New Roman" w:hAnsi="Times New Roman" w:cs="Times New Roman"/>
+          <w:sz w:val="26"/>
+          <w:szCs w:val="26"/>
+        </w:rPr>
+        <w:t>Microsystems</w:t>
+      </w:r>
+      <w:proofErr w:type="spellEnd"/>
+      <w:r>
+        <w:rPr>
+          <w:rFonts w:ascii="Times New Roman" w:hAnsi="Times New Roman" w:cs="Times New Roman"/>
+          <w:sz w:val="26"/>
+          <w:szCs w:val="26"/>
+        </w:rPr>
+        <w:t xml:space="preserve"> (в последующем приобретённой компанией </w:t>
+      </w:r>
+      <w:proofErr w:type="spellStart"/>
+      <w:r>
+        <w:rPr>
+          <w:rFonts w:ascii="Times New Roman" w:hAnsi="Times New Roman" w:cs="Times New Roman"/>
+          <w:sz w:val="26"/>
+          <w:szCs w:val="26"/>
+        </w:rPr>
+        <w:t>Oracle</w:t>
+      </w:r>
+      <w:proofErr w:type="spellEnd"/>
+      <w:r>
+        <w:rPr>
+          <w:rFonts w:ascii="Times New Roman" w:hAnsi="Times New Roman" w:cs="Times New Roman"/>
+          <w:sz w:val="26"/>
+          <w:szCs w:val="26"/>
+        </w:rPr>
+        <w:t xml:space="preserve">). Права на торговую марку принадлежат корпорации </w:t>
+      </w:r>
+      <w:proofErr w:type="spellStart"/>
+      <w:r>
+        <w:rPr>
+          <w:rFonts w:ascii="Times New Roman" w:hAnsi="Times New Roman" w:cs="Times New Roman"/>
+          <w:sz w:val="26"/>
+          <w:szCs w:val="26"/>
+        </w:rPr>
+        <w:t>Oracle</w:t>
+      </w:r>
+      <w:proofErr w:type="spellEnd"/>
+      <w:r>
+        <w:rPr>
+          <w:rFonts w:ascii="Times New Roman" w:hAnsi="Times New Roman" w:cs="Times New Roman"/>
+          <w:sz w:val="26"/>
+          <w:szCs w:val="26"/>
+        </w:rPr>
+        <w:t xml:space="preserve">. Приложения </w:t>
+      </w:r>
+      <w:proofErr w:type="spellStart"/>
+      <w:r>
+        <w:rPr>
+          <w:rFonts w:ascii="Times New Roman" w:hAnsi="Times New Roman" w:cs="Times New Roman"/>
+          <w:sz w:val="26"/>
+          <w:szCs w:val="26"/>
+        </w:rPr>
+        <w:t>Java</w:t>
+      </w:r>
+      <w:proofErr w:type="spellEnd"/>
+      <w:r>
+        <w:rPr>
+          <w:rFonts w:ascii="Times New Roman" w:hAnsi="Times New Roman" w:cs="Times New Roman"/>
+          <w:sz w:val="26"/>
+          <w:szCs w:val="26"/>
+        </w:rPr>
+        <w:t xml:space="preserve"> обычно транслируются в специальный байт-код, поэтому они могут работать на любой компьютерной архитектуре, для которой существует реализация виртуальной </w:t>
+      </w:r>
+      <w:proofErr w:type="spellStart"/>
+      <w:r>
+        <w:rPr>
+          <w:rFonts w:ascii="Times New Roman" w:hAnsi="Times New Roman" w:cs="Times New Roman"/>
+          <w:sz w:val="26"/>
+          <w:szCs w:val="26"/>
+        </w:rPr>
+        <w:t>Java</w:t>
+      </w:r>
+      <w:proofErr w:type="spellEnd"/>
+      <w:r>
+        <w:rPr>
+          <w:rFonts w:ascii="Times New Roman" w:hAnsi="Times New Roman" w:cs="Times New Roman"/>
+          <w:sz w:val="26"/>
+          <w:szCs w:val="26"/>
+        </w:rPr>
+        <w:t xml:space="preserve">-машины. </w:t>
+      </w:r>
+      <w:proofErr w:type="spellStart"/>
+      <w:r>
+        <w:rPr>
+          <w:rFonts w:ascii="Times New Roman" w:hAnsi="Times New Roman" w:cs="Times New Roman"/>
+          <w:sz w:val="26"/>
+          <w:szCs w:val="26"/>
+        </w:rPr>
+        <w:t>Java</w:t>
+      </w:r>
+      <w:proofErr w:type="spellEnd"/>
+      <w:r>
+        <w:rPr>
+          <w:rFonts w:ascii="Times New Roman" w:hAnsi="Times New Roman" w:cs="Times New Roman"/>
+          <w:sz w:val="26"/>
+          <w:szCs w:val="26"/>
+        </w:rPr>
+        <w:t xml:space="preserve"> 17 – версия языка от 2021 года с длительной поддержкой.</w:t>
+      </w:r>
+    </w:p>
+    <w:p>
+      <w:pPr>
+        <w:spacing w:after="0" w:line="300" w:lineRule="auto"/>
+        <w:ind w:firstLine="567"/>
+        <w:jc w:val="both"/>
+        <w:rPr>
+          <w:rFonts w:ascii="Times New Roman" w:hAnsi="Times New Roman" w:cs="Times New Roman"/>
+          <w:sz w:val="26"/>
+          <w:szCs w:val="26"/>
+        </w:rPr>
+      </w:pPr>
+      <w:r>
+        <w:rPr>
+          <w:rFonts w:ascii="Times New Roman" w:hAnsi="Times New Roman" w:cs="Times New Roman"/>
+          <w:sz w:val="26"/>
+          <w:szCs w:val="26"/>
+        </w:rPr>
+        <w:t xml:space="preserve">AWT была первой попыткой </w:t>
+      </w:r>
+      <w:proofErr w:type="spellStart"/>
+      <w:r>
+        <w:rPr>
+          <w:rFonts w:ascii="Times New Roman" w:hAnsi="Times New Roman" w:cs="Times New Roman"/>
+          <w:sz w:val="26"/>
+          <w:szCs w:val="26"/>
+        </w:rPr>
+        <w:t>Sun</w:t>
+      </w:r>
+      <w:proofErr w:type="spellEnd"/>
+      <w:r>
+        <w:rPr>
+          <w:rFonts w:ascii="Times New Roman" w:hAnsi="Times New Roman" w:cs="Times New Roman"/>
+          <w:sz w:val="26"/>
+          <w:szCs w:val="26"/>
+        </w:rPr>
+        <w:t xml:space="preserve"> создать графический интерфейс для </w:t>
+      </w:r>
+      <w:proofErr w:type="spellStart"/>
+      <w:r>
+        <w:rPr>
+          <w:rFonts w:ascii="Times New Roman" w:hAnsi="Times New Roman" w:cs="Times New Roman"/>
+          <w:sz w:val="26"/>
+          <w:szCs w:val="26"/>
+        </w:rPr>
+        <w:t>Java</w:t>
+      </w:r>
+      <w:proofErr w:type="spellEnd"/>
+      <w:r>
+        <w:rPr>
+          <w:rFonts w:ascii="Times New Roman" w:hAnsi="Times New Roman" w:cs="Times New Roman"/>
+          <w:sz w:val="26"/>
+          <w:szCs w:val="26"/>
+        </w:rPr>
+        <w:t xml:space="preserve">. Они сделали прослойку на </w:t>
+      </w:r>
+      <w:proofErr w:type="spellStart"/>
+      <w:r>
+        <w:rPr>
+          <w:rFonts w:ascii="Times New Roman" w:hAnsi="Times New Roman" w:cs="Times New Roman"/>
+          <w:sz w:val="26"/>
+          <w:szCs w:val="26"/>
+        </w:rPr>
+        <w:t>Java</w:t>
+      </w:r>
+      <w:proofErr w:type="spellEnd"/>
+      <w:r>
+        <w:rPr>
+          <w:rFonts w:ascii="Times New Roman" w:hAnsi="Times New Roman" w:cs="Times New Roman"/>
+          <w:sz w:val="26"/>
+          <w:szCs w:val="26"/>
+        </w:rPr>
+        <w:t xml:space="preserve">, которая вызывает методы из библиотек, написанных на языке Си. Библиотечные методы создают и используют графические компоненты операционной среды. Чтобы обеспечить </w:t>
+      </w:r>
+      <w:proofErr w:type="spellStart"/>
+      <w:r>
+        <w:rPr>
+          <w:rFonts w:ascii="Times New Roman" w:hAnsi="Times New Roman" w:cs="Times New Roman"/>
+          <w:sz w:val="26"/>
+          <w:szCs w:val="26"/>
+        </w:rPr>
+        <w:t>мультиплатформенность</w:t>
+      </w:r>
+      <w:proofErr w:type="spellEnd"/>
+      <w:r>
+        <w:rPr>
+          <w:rFonts w:ascii="Times New Roman" w:hAnsi="Times New Roman" w:cs="Times New Roman"/>
+          <w:sz w:val="26"/>
+          <w:szCs w:val="26"/>
+        </w:rPr>
+        <w:t>, пришлось унифицировать интерфейсы вызовов компонентов, из-за чего их функциональность получилась немного урезанной. Набор компонентов довольно небольшой. К примеру, в AWT нет таблиц, а в кнопках не поддерживается отображение иконок.</w:t>
+      </w:r>
+    </w:p>
+    <w:p>
+      <w:pPr>
+        <w:spacing w:after="0" w:line="300" w:lineRule="auto"/>
+        <w:ind w:firstLine="567"/>
+        <w:jc w:val="both"/>
+        <w:rPr>
+          <w:rFonts w:ascii="Times New Roman" w:hAnsi="Times New Roman" w:cs="Times New Roman"/>
+          <w:sz w:val="26"/>
+          <w:szCs w:val="26"/>
+        </w:rPr>
+      </w:pPr>
+      <w:r>
+        <w:rPr>
+          <w:rFonts w:ascii="Times New Roman" w:hAnsi="Times New Roman" w:cs="Times New Roman"/>
+          <w:sz w:val="26"/>
+          <w:szCs w:val="26"/>
+        </w:rPr>
+        <w:t xml:space="preserve"> Вслед за AWT </w:t>
+      </w:r>
+      <w:proofErr w:type="spellStart"/>
+      <w:r>
+        <w:rPr>
+          <w:rFonts w:ascii="Times New Roman" w:hAnsi="Times New Roman" w:cs="Times New Roman"/>
+          <w:sz w:val="26"/>
+          <w:szCs w:val="26"/>
+        </w:rPr>
+        <w:t>Sun</w:t>
+      </w:r>
+      <w:proofErr w:type="spellEnd"/>
+      <w:r>
+        <w:rPr>
+          <w:rFonts w:ascii="Times New Roman" w:hAnsi="Times New Roman" w:cs="Times New Roman"/>
+          <w:sz w:val="26"/>
+          <w:szCs w:val="26"/>
+        </w:rPr>
+        <w:t xml:space="preserve"> разработала набор графических компонентов под названием </w:t>
+      </w:r>
+      <w:proofErr w:type="spellStart"/>
+      <w:r>
+        <w:rPr>
+          <w:rFonts w:ascii="Times New Roman" w:hAnsi="Times New Roman" w:cs="Times New Roman"/>
+          <w:sz w:val="26"/>
+          <w:szCs w:val="26"/>
+        </w:rPr>
+        <w:t>Swing</w:t>
+      </w:r>
+      <w:proofErr w:type="spellEnd"/>
+      <w:r>
+        <w:rPr>
+          <w:rFonts w:ascii="Times New Roman" w:hAnsi="Times New Roman" w:cs="Times New Roman"/>
+          <w:sz w:val="26"/>
+          <w:szCs w:val="26"/>
+        </w:rPr>
+        <w:t xml:space="preserve">. Компоненты </w:t>
+      </w:r>
+      <w:proofErr w:type="spellStart"/>
+      <w:r>
+        <w:rPr>
+          <w:rFonts w:ascii="Times New Roman" w:hAnsi="Times New Roman" w:cs="Times New Roman"/>
+          <w:sz w:val="26"/>
+          <w:szCs w:val="26"/>
+        </w:rPr>
+        <w:t>Swing</w:t>
+      </w:r>
+      <w:proofErr w:type="spellEnd"/>
+      <w:r>
+        <w:rPr>
+          <w:rFonts w:ascii="Times New Roman" w:hAnsi="Times New Roman" w:cs="Times New Roman"/>
+          <w:sz w:val="26"/>
+          <w:szCs w:val="26"/>
+        </w:rPr>
+        <w:t xml:space="preserve"> полностью написаны на </w:t>
+      </w:r>
+      <w:proofErr w:type="spellStart"/>
+      <w:r>
+        <w:rPr>
+          <w:rFonts w:ascii="Times New Roman" w:hAnsi="Times New Roman" w:cs="Times New Roman"/>
+          <w:sz w:val="26"/>
+          <w:szCs w:val="26"/>
+        </w:rPr>
+        <w:t>Java</w:t>
+      </w:r>
+      <w:proofErr w:type="spellEnd"/>
+      <w:r>
+        <w:rPr>
+          <w:rFonts w:ascii="Times New Roman" w:hAnsi="Times New Roman" w:cs="Times New Roman"/>
+          <w:sz w:val="26"/>
+          <w:szCs w:val="26"/>
+        </w:rPr>
+        <w:t xml:space="preserve">. Для </w:t>
+      </w:r>
+      <w:proofErr w:type="spellStart"/>
+      <w:r>
+        <w:rPr>
+          <w:rFonts w:ascii="Times New Roman" w:hAnsi="Times New Roman" w:cs="Times New Roman"/>
+          <w:sz w:val="26"/>
+          <w:szCs w:val="26"/>
+        </w:rPr>
+        <w:t>отрисовки</w:t>
+      </w:r>
+      <w:proofErr w:type="spellEnd"/>
+      <w:r>
+        <w:rPr>
+          <w:rFonts w:ascii="Times New Roman" w:hAnsi="Times New Roman" w:cs="Times New Roman"/>
+          <w:sz w:val="26"/>
+          <w:szCs w:val="26"/>
+        </w:rPr>
+        <w:t xml:space="preserve"> используется 2D, что принесло с собой сразу несколько преимуществ. Набор стандартных компонентов значительно превосходит AWT по разнообразию и функциональности. Стала возможной поддержка различных стилей и тем. Вместе с тем скорость работы первых версий </w:t>
+      </w:r>
+      <w:proofErr w:type="spellStart"/>
+      <w:r>
+        <w:rPr>
+          <w:rFonts w:ascii="Times New Roman" w:hAnsi="Times New Roman" w:cs="Times New Roman"/>
+          <w:sz w:val="26"/>
+          <w:szCs w:val="26"/>
+        </w:rPr>
+        <w:t>Swing</w:t>
+      </w:r>
+      <w:proofErr w:type="spellEnd"/>
+      <w:r>
+        <w:rPr>
+          <w:rFonts w:ascii="Times New Roman" w:hAnsi="Times New Roman" w:cs="Times New Roman"/>
+          <w:sz w:val="26"/>
+          <w:szCs w:val="26"/>
+        </w:rPr>
+        <w:t xml:space="preserve"> оставляла желать лучшего.  Тем не менее благодаря простоте использования, богатой документации и гибкости компонентов </w:t>
+      </w:r>
+      <w:proofErr w:type="spellStart"/>
+      <w:r>
+        <w:rPr>
+          <w:rFonts w:ascii="Times New Roman" w:hAnsi="Times New Roman" w:cs="Times New Roman"/>
+          <w:sz w:val="26"/>
+          <w:szCs w:val="26"/>
+        </w:rPr>
+        <w:t>Swing</w:t>
+      </w:r>
+      <w:proofErr w:type="spellEnd"/>
+      <w:r>
+        <w:rPr>
+          <w:rFonts w:ascii="Times New Roman" w:hAnsi="Times New Roman" w:cs="Times New Roman"/>
+          <w:sz w:val="26"/>
+          <w:szCs w:val="26"/>
+        </w:rPr>
+        <w:t xml:space="preserve"> стал, пожалуй, самым популярным графическим </w:t>
+      </w:r>
+      <w:proofErr w:type="spellStart"/>
+      <w:r>
+        <w:rPr>
+          <w:rFonts w:ascii="Times New Roman" w:hAnsi="Times New Roman" w:cs="Times New Roman"/>
+          <w:sz w:val="26"/>
+          <w:szCs w:val="26"/>
+        </w:rPr>
+        <w:t>фреймворком</w:t>
+      </w:r>
+      <w:proofErr w:type="spellEnd"/>
+      <w:r>
+        <w:rPr>
+          <w:rFonts w:ascii="Times New Roman" w:hAnsi="Times New Roman" w:cs="Times New Roman"/>
+          <w:sz w:val="26"/>
+          <w:szCs w:val="26"/>
+        </w:rPr>
+        <w:t xml:space="preserve"> в </w:t>
+      </w:r>
+      <w:proofErr w:type="spellStart"/>
+      <w:r>
+        <w:rPr>
+          <w:rFonts w:ascii="Times New Roman" w:hAnsi="Times New Roman" w:cs="Times New Roman"/>
+          <w:sz w:val="26"/>
+          <w:szCs w:val="26"/>
+        </w:rPr>
+        <w:t>Java</w:t>
+      </w:r>
+      <w:proofErr w:type="spellEnd"/>
+      <w:r>
+        <w:rPr>
+          <w:rFonts w:ascii="Times New Roman" w:hAnsi="Times New Roman" w:cs="Times New Roman"/>
+          <w:sz w:val="26"/>
+          <w:szCs w:val="26"/>
+        </w:rPr>
+        <w:t>.</w:t>
+      </w:r>
+    </w:p>
+    <w:p>
+      <w:pPr>
+        <w:spacing w:after="0" w:line="300" w:lineRule="auto"/>
+        <w:ind w:firstLine="567"/>
+        <w:jc w:val="both"/>
+        <w:rPr>
+          <w:rFonts w:ascii="Times New Roman" w:hAnsi="Times New Roman" w:cs="Times New Roman"/>
+          <w:sz w:val="26"/>
+          <w:szCs w:val="26"/>
+        </w:rPr>
+      </w:pPr>
+      <w:proofErr w:type="spellStart"/>
+      <w:r>
+        <w:rPr>
+          <w:rFonts w:ascii="Times New Roman" w:hAnsi="Times New Roman" w:cs="Times New Roman"/>
+          <w:sz w:val="26"/>
+          <w:szCs w:val="26"/>
+        </w:rPr>
+        <w:t>FlatLaf</w:t>
+      </w:r>
+      <w:proofErr w:type="spellEnd"/>
+      <w:r>
+        <w:rPr>
+          <w:rFonts w:ascii="Times New Roman" w:hAnsi="Times New Roman" w:cs="Times New Roman"/>
+          <w:sz w:val="26"/>
+          <w:szCs w:val="26"/>
+        </w:rPr>
+        <w:t xml:space="preserve"> – расширение для библиотеки </w:t>
+      </w:r>
+      <w:proofErr w:type="spellStart"/>
+      <w:r>
+        <w:rPr>
+          <w:rFonts w:ascii="Times New Roman" w:hAnsi="Times New Roman" w:cs="Times New Roman"/>
+          <w:sz w:val="26"/>
+          <w:szCs w:val="26"/>
+        </w:rPr>
+        <w:t>Swing</w:t>
+      </w:r>
+      <w:proofErr w:type="spellEnd"/>
+      <w:r>
+        <w:rPr>
+          <w:rFonts w:ascii="Times New Roman" w:hAnsi="Times New Roman" w:cs="Times New Roman"/>
+          <w:sz w:val="26"/>
+          <w:szCs w:val="26"/>
+        </w:rPr>
+        <w:t xml:space="preserve">, созданное </w:t>
+      </w:r>
+      <w:proofErr w:type="spellStart"/>
+      <w:r>
+        <w:rPr>
+          <w:rFonts w:ascii="Times New Roman" w:hAnsi="Times New Roman" w:cs="Times New Roman"/>
+          <w:sz w:val="26"/>
+          <w:szCs w:val="26"/>
+        </w:rPr>
+        <w:t>FormDev</w:t>
+      </w:r>
+      <w:proofErr w:type="spellEnd"/>
+      <w:r>
+        <w:rPr>
+          <w:rFonts w:ascii="Times New Roman" w:hAnsi="Times New Roman" w:cs="Times New Roman"/>
+          <w:sz w:val="26"/>
+          <w:szCs w:val="26"/>
+        </w:rPr>
+        <w:t xml:space="preserve"> </w:t>
+      </w:r>
+      <w:proofErr w:type="spellStart"/>
+      <w:r>
+        <w:rPr>
+          <w:rFonts w:ascii="Times New Roman" w:hAnsi="Times New Roman" w:cs="Times New Roman"/>
+          <w:sz w:val="26"/>
+          <w:szCs w:val="26"/>
+        </w:rPr>
+        <w:t>software</w:t>
+      </w:r>
+      <w:proofErr w:type="spellEnd"/>
+      <w:r>
+        <w:rPr>
+          <w:rFonts w:ascii="Times New Roman" w:hAnsi="Times New Roman" w:cs="Times New Roman"/>
+          <w:sz w:val="26"/>
+          <w:szCs w:val="26"/>
+        </w:rPr>
+        <w:t xml:space="preserve"> и распространяемое по лицензии </w:t>
+      </w:r>
+      <w:proofErr w:type="spellStart"/>
+      <w:r>
+        <w:rPr>
+          <w:rFonts w:ascii="Times New Roman" w:hAnsi="Times New Roman" w:cs="Times New Roman"/>
+          <w:sz w:val="26"/>
+          <w:szCs w:val="26"/>
+        </w:rPr>
+        <w:t>Apache</w:t>
+      </w:r>
+      <w:proofErr w:type="spellEnd"/>
+      <w:r>
+        <w:rPr>
+          <w:rFonts w:ascii="Times New Roman" w:hAnsi="Times New Roman" w:cs="Times New Roman"/>
+          <w:sz w:val="26"/>
+          <w:szCs w:val="26"/>
+        </w:rPr>
+        <w:t xml:space="preserve"> 2.0. Оно представляет из себя тему для компонентов </w:t>
+      </w:r>
+      <w:proofErr w:type="spellStart"/>
+      <w:r>
+        <w:rPr>
+          <w:rFonts w:ascii="Times New Roman" w:hAnsi="Times New Roman" w:cs="Times New Roman"/>
+          <w:sz w:val="26"/>
+          <w:szCs w:val="26"/>
+        </w:rPr>
+        <w:t>Swing</w:t>
+      </w:r>
+      <w:proofErr w:type="spellEnd"/>
+      <w:r>
+        <w:rPr>
+          <w:rFonts w:ascii="Times New Roman" w:hAnsi="Times New Roman" w:cs="Times New Roman"/>
+          <w:sz w:val="26"/>
+          <w:szCs w:val="26"/>
+        </w:rPr>
+        <w:t xml:space="preserve">. </w:t>
+      </w:r>
+      <w:proofErr w:type="spellStart"/>
+      <w:r>
+        <w:rPr>
+          <w:rFonts w:ascii="Times New Roman" w:hAnsi="Times New Roman" w:cs="Times New Roman"/>
+          <w:sz w:val="26"/>
+          <w:szCs w:val="26"/>
+        </w:rPr>
+        <w:t>SoftSmithy</w:t>
+      </w:r>
+      <w:proofErr w:type="spellEnd"/>
+      <w:r>
+        <w:rPr>
+          <w:rFonts w:ascii="Times New Roman" w:hAnsi="Times New Roman" w:cs="Times New Roman"/>
+          <w:sz w:val="26"/>
+          <w:szCs w:val="26"/>
+        </w:rPr>
+        <w:t xml:space="preserve"> </w:t>
+      </w:r>
+      <w:proofErr w:type="spellStart"/>
+      <w:r>
+        <w:rPr>
+          <w:rFonts w:ascii="Times New Roman" w:hAnsi="Times New Roman" w:cs="Times New Roman"/>
+          <w:sz w:val="26"/>
+          <w:szCs w:val="26"/>
+        </w:rPr>
+        <w:t>Utility</w:t>
+      </w:r>
+      <w:proofErr w:type="spellEnd"/>
+      <w:r>
+        <w:rPr>
+          <w:rFonts w:ascii="Times New Roman" w:hAnsi="Times New Roman" w:cs="Times New Roman"/>
+          <w:sz w:val="26"/>
+          <w:szCs w:val="26"/>
+        </w:rPr>
+        <w:t xml:space="preserve"> </w:t>
+      </w:r>
+      <w:proofErr w:type="spellStart"/>
+      <w:r>
+        <w:rPr>
+          <w:rFonts w:ascii="Times New Roman" w:hAnsi="Times New Roman" w:cs="Times New Roman"/>
+          <w:sz w:val="26"/>
+          <w:szCs w:val="26"/>
+        </w:rPr>
+        <w:t>Library</w:t>
+      </w:r>
+      <w:proofErr w:type="spellEnd"/>
+      <w:r>
+        <w:rPr>
+          <w:rFonts w:ascii="Times New Roman" w:hAnsi="Times New Roman" w:cs="Times New Roman"/>
+          <w:sz w:val="26"/>
+          <w:szCs w:val="26"/>
+        </w:rPr>
+        <w:t xml:space="preserve"> </w:t>
+      </w:r>
+      <w:proofErr w:type="spellStart"/>
+      <w:r>
+        <w:rPr>
+          <w:rFonts w:ascii="Times New Roman" w:hAnsi="Times New Roman" w:cs="Times New Roman"/>
+          <w:sz w:val="26"/>
+          <w:szCs w:val="26"/>
+        </w:rPr>
+        <w:t>Swing</w:t>
+      </w:r>
+      <w:proofErr w:type="spellEnd"/>
+      <w:r>
+        <w:rPr>
+          <w:rFonts w:ascii="Times New Roman" w:hAnsi="Times New Roman" w:cs="Times New Roman"/>
+          <w:sz w:val="26"/>
+          <w:szCs w:val="26"/>
+        </w:rPr>
+        <w:t xml:space="preserve"> - расширение для библиотеки </w:t>
+      </w:r>
+      <w:proofErr w:type="spellStart"/>
+      <w:r>
+        <w:rPr>
+          <w:rFonts w:ascii="Times New Roman" w:hAnsi="Times New Roman" w:cs="Times New Roman"/>
+          <w:sz w:val="26"/>
+          <w:szCs w:val="26"/>
+        </w:rPr>
+        <w:t>Swing</w:t>
+      </w:r>
+      <w:proofErr w:type="spellEnd"/>
+      <w:r>
+        <w:rPr>
+          <w:rFonts w:ascii="Times New Roman" w:hAnsi="Times New Roman" w:cs="Times New Roman"/>
+          <w:sz w:val="26"/>
+          <w:szCs w:val="26"/>
+        </w:rPr>
+        <w:t xml:space="preserve">, созданное </w:t>
+      </w:r>
+      <w:proofErr w:type="spellStart"/>
+      <w:r>
+        <w:rPr>
+          <w:rFonts w:ascii="Times New Roman" w:hAnsi="Times New Roman" w:cs="Times New Roman"/>
+          <w:sz w:val="26"/>
+          <w:szCs w:val="26"/>
+        </w:rPr>
+        <w:t>Florian</w:t>
+      </w:r>
+      <w:proofErr w:type="spellEnd"/>
+      <w:r>
+        <w:rPr>
+          <w:rFonts w:ascii="Times New Roman" w:hAnsi="Times New Roman" w:cs="Times New Roman"/>
+          <w:sz w:val="26"/>
+          <w:szCs w:val="26"/>
+        </w:rPr>
+        <w:t xml:space="preserve"> </w:t>
+      </w:r>
+      <w:proofErr w:type="spellStart"/>
+      <w:r>
+        <w:rPr>
+          <w:rFonts w:ascii="Times New Roman" w:hAnsi="Times New Roman" w:cs="Times New Roman"/>
+          <w:sz w:val="26"/>
+          <w:szCs w:val="26"/>
+        </w:rPr>
+        <w:t>Brunner</w:t>
+      </w:r>
+      <w:proofErr w:type="spellEnd"/>
+      <w:r>
+        <w:rPr>
+          <w:rFonts w:ascii="Times New Roman" w:hAnsi="Times New Roman" w:cs="Times New Roman"/>
+          <w:sz w:val="26"/>
+          <w:szCs w:val="26"/>
+        </w:rPr>
+        <w:t xml:space="preserve"> и распространяемое по лицензии CDDL 1.0. Оно </w:t>
+      </w:r>
+      <w:r>
+        <w:rPr>
+          <w:rFonts w:ascii="Times New Roman" w:hAnsi="Times New Roman" w:cs="Times New Roman"/>
+          <w:sz w:val="26"/>
+          <w:szCs w:val="26"/>
+        </w:rPr>
+        <w:lastRenderedPageBreak/>
+        <w:t>представляет из себя набор компонентов с расширенным функционалом и набор утилитарных классов.</w:t>
+      </w:r>
+    </w:p>
+    <w:p>
+      <w:pPr>
+        <w:spacing w:after="0" w:line="300" w:lineRule="auto"/>
+        <w:ind w:firstLine="567"/>
+        <w:jc w:val="both"/>
+        <w:rPr>
+          <w:rFonts w:ascii="Times New Roman" w:hAnsi="Times New Roman" w:cs="Times New Roman"/>
+          <w:sz w:val="26"/>
+          <w:szCs w:val="26"/>
+        </w:rPr>
+      </w:pPr>
+      <w:proofErr w:type="spellStart"/>
+      <w:r>
+        <w:rPr>
+          <w:rFonts w:ascii="Times New Roman" w:hAnsi="Times New Roman" w:cs="Times New Roman"/>
+          <w:sz w:val="26"/>
+          <w:szCs w:val="26"/>
+        </w:rPr>
+        <w:t>Apache</w:t>
+      </w:r>
+      <w:proofErr w:type="spellEnd"/>
+      <w:r>
+        <w:rPr>
+          <w:rFonts w:ascii="Times New Roman" w:hAnsi="Times New Roman" w:cs="Times New Roman"/>
+          <w:sz w:val="26"/>
+          <w:szCs w:val="26"/>
+        </w:rPr>
+        <w:t xml:space="preserve"> POI - это популярный API, который позволяет программистам создавать, изменять и отображать файлы MS-</w:t>
+      </w:r>
+      <w:proofErr w:type="spellStart"/>
+      <w:r>
+        <w:rPr>
+          <w:rFonts w:ascii="Times New Roman" w:hAnsi="Times New Roman" w:cs="Times New Roman"/>
+          <w:sz w:val="26"/>
+          <w:szCs w:val="26"/>
+        </w:rPr>
+        <w:t>Office</w:t>
+      </w:r>
+      <w:proofErr w:type="spellEnd"/>
+      <w:r>
+        <w:rPr>
+          <w:rFonts w:ascii="Times New Roman" w:hAnsi="Times New Roman" w:cs="Times New Roman"/>
+          <w:sz w:val="26"/>
+          <w:szCs w:val="26"/>
+        </w:rPr>
+        <w:t xml:space="preserve"> с помощью программ </w:t>
+      </w:r>
+      <w:proofErr w:type="spellStart"/>
+      <w:r>
+        <w:rPr>
+          <w:rFonts w:ascii="Times New Roman" w:hAnsi="Times New Roman" w:cs="Times New Roman"/>
+          <w:sz w:val="26"/>
+          <w:szCs w:val="26"/>
+        </w:rPr>
+        <w:t>Java</w:t>
+      </w:r>
+      <w:proofErr w:type="spellEnd"/>
+      <w:r>
+        <w:rPr>
+          <w:rFonts w:ascii="Times New Roman" w:hAnsi="Times New Roman" w:cs="Times New Roman"/>
+          <w:sz w:val="26"/>
+          <w:szCs w:val="26"/>
+        </w:rPr>
+        <w:t xml:space="preserve">. Это библиотека с открытым исходным кодом, разработанная и распространяемая </w:t>
+      </w:r>
+      <w:proofErr w:type="spellStart"/>
+      <w:r>
+        <w:rPr>
+          <w:rFonts w:ascii="Times New Roman" w:hAnsi="Times New Roman" w:cs="Times New Roman"/>
+          <w:sz w:val="26"/>
+          <w:szCs w:val="26"/>
+        </w:rPr>
+        <w:t>Apache</w:t>
+      </w:r>
+      <w:proofErr w:type="spellEnd"/>
+      <w:r>
+        <w:rPr>
+          <w:rFonts w:ascii="Times New Roman" w:hAnsi="Times New Roman" w:cs="Times New Roman"/>
+          <w:sz w:val="26"/>
+          <w:szCs w:val="26"/>
+        </w:rPr>
+        <w:t xml:space="preserve"> </w:t>
+      </w:r>
+      <w:proofErr w:type="spellStart"/>
+      <w:r>
+        <w:rPr>
+          <w:rFonts w:ascii="Times New Roman" w:hAnsi="Times New Roman" w:cs="Times New Roman"/>
+          <w:sz w:val="26"/>
+          <w:szCs w:val="26"/>
+        </w:rPr>
+        <w:t>Software</w:t>
+      </w:r>
+      <w:proofErr w:type="spellEnd"/>
+      <w:r>
+        <w:rPr>
+          <w:rFonts w:ascii="Times New Roman" w:hAnsi="Times New Roman" w:cs="Times New Roman"/>
+          <w:sz w:val="26"/>
+          <w:szCs w:val="26"/>
+        </w:rPr>
+        <w:t xml:space="preserve"> </w:t>
+      </w:r>
+      <w:proofErr w:type="spellStart"/>
+      <w:r>
+        <w:rPr>
+          <w:rFonts w:ascii="Times New Roman" w:hAnsi="Times New Roman" w:cs="Times New Roman"/>
+          <w:sz w:val="26"/>
+          <w:szCs w:val="26"/>
+        </w:rPr>
+        <w:t>Foundation</w:t>
+      </w:r>
+      <w:proofErr w:type="spellEnd"/>
+      <w:r>
+        <w:rPr>
+          <w:rFonts w:ascii="Times New Roman" w:hAnsi="Times New Roman" w:cs="Times New Roman"/>
+          <w:sz w:val="26"/>
+          <w:szCs w:val="26"/>
+        </w:rPr>
+        <w:t xml:space="preserve"> для разработки или изменения файлов MS-</w:t>
+      </w:r>
+      <w:proofErr w:type="spellStart"/>
+      <w:r>
+        <w:rPr>
+          <w:rFonts w:ascii="Times New Roman" w:hAnsi="Times New Roman" w:cs="Times New Roman"/>
+          <w:sz w:val="26"/>
+          <w:szCs w:val="26"/>
+        </w:rPr>
+        <w:t>Office</w:t>
+      </w:r>
+      <w:proofErr w:type="spellEnd"/>
+      <w:r>
+        <w:rPr>
+          <w:rFonts w:ascii="Times New Roman" w:hAnsi="Times New Roman" w:cs="Times New Roman"/>
+          <w:sz w:val="26"/>
+          <w:szCs w:val="26"/>
+        </w:rPr>
+        <w:t xml:space="preserve"> с помощью языка </w:t>
+      </w:r>
+      <w:proofErr w:type="spellStart"/>
+      <w:r>
+        <w:rPr>
+          <w:rFonts w:ascii="Times New Roman" w:hAnsi="Times New Roman" w:cs="Times New Roman"/>
+          <w:sz w:val="26"/>
+          <w:szCs w:val="26"/>
+        </w:rPr>
+        <w:t>Java</w:t>
+      </w:r>
+      <w:proofErr w:type="spellEnd"/>
+      <w:r>
+        <w:rPr>
+          <w:rFonts w:ascii="Times New Roman" w:hAnsi="Times New Roman" w:cs="Times New Roman"/>
+          <w:sz w:val="26"/>
+          <w:szCs w:val="26"/>
+        </w:rPr>
+        <w:t>.</w:t>
+      </w:r>
+      <w:r>
+        <w:rPr>
+          <w:rFonts w:ascii="Times New Roman" w:hAnsi="Times New Roman" w:cs="Times New Roman"/>
+          <w:sz w:val="26"/>
+          <w:szCs w:val="26"/>
+        </w:rPr>
+        <w:t xml:space="preserve"> </w:t>
+      </w:r>
+      <w:proofErr w:type="spellStart"/>
+      <w:r>
+        <w:rPr>
+          <w:rFonts w:ascii="Times New Roman" w:hAnsi="Times New Roman" w:cs="Times New Roman"/>
+          <w:sz w:val="26"/>
+          <w:szCs w:val="26"/>
+        </w:rPr>
+        <w:t>Apache</w:t>
+      </w:r>
+      <w:proofErr w:type="spellEnd"/>
+      <w:r>
+        <w:rPr>
+          <w:rFonts w:ascii="Times New Roman" w:hAnsi="Times New Roman" w:cs="Times New Roman"/>
+          <w:sz w:val="26"/>
+          <w:szCs w:val="26"/>
+        </w:rPr>
+        <w:t xml:space="preserve"> POI содержит классы и методы для работы со всеми составными документами OLE2 MS-</w:t>
+      </w:r>
+      <w:proofErr w:type="spellStart"/>
+      <w:r>
+        <w:rPr>
+          <w:rFonts w:ascii="Times New Roman" w:hAnsi="Times New Roman" w:cs="Times New Roman"/>
+          <w:sz w:val="26"/>
+          <w:szCs w:val="26"/>
+        </w:rPr>
+        <w:t>Office</w:t>
+      </w:r>
+      <w:proofErr w:type="spellEnd"/>
+      <w:r>
+        <w:rPr>
+          <w:rFonts w:ascii="Times New Roman" w:hAnsi="Times New Roman" w:cs="Times New Roman"/>
+          <w:sz w:val="26"/>
+          <w:szCs w:val="26"/>
+        </w:rPr>
+        <w:t xml:space="preserve">. В данном конкретном случаи нам необходимо использовать класс библиотеки </w:t>
+      </w:r>
+      <w:proofErr w:type="spellStart"/>
+      <w:r>
+        <w:rPr>
+          <w:rFonts w:ascii="Times New Roman" w:hAnsi="Times New Roman" w:cs="Times New Roman"/>
+          <w:sz w:val="26"/>
+          <w:szCs w:val="26"/>
+        </w:rPr>
+        <w:t>Apache</w:t>
+      </w:r>
+      <w:proofErr w:type="spellEnd"/>
+      <w:r>
+        <w:rPr>
+          <w:rFonts w:ascii="Times New Roman" w:hAnsi="Times New Roman" w:cs="Times New Roman"/>
+          <w:sz w:val="26"/>
+          <w:szCs w:val="26"/>
+        </w:rPr>
+        <w:t xml:space="preserve"> POI: XWPF (XML </w:t>
+      </w:r>
+      <w:proofErr w:type="spellStart"/>
+      <w:r>
+        <w:rPr>
+          <w:rFonts w:ascii="Times New Roman" w:hAnsi="Times New Roman" w:cs="Times New Roman"/>
+          <w:sz w:val="26"/>
+          <w:szCs w:val="26"/>
+        </w:rPr>
+        <w:t>Word</w:t>
+      </w:r>
+      <w:proofErr w:type="spellEnd"/>
+      <w:r>
+        <w:rPr>
+          <w:rFonts w:ascii="Times New Roman" w:hAnsi="Times New Roman" w:cs="Times New Roman"/>
+          <w:sz w:val="26"/>
+          <w:szCs w:val="26"/>
+        </w:rPr>
+        <w:t xml:space="preserve"> </w:t>
+      </w:r>
+      <w:proofErr w:type="spellStart"/>
+      <w:r>
+        <w:rPr>
+          <w:rFonts w:ascii="Times New Roman" w:hAnsi="Times New Roman" w:cs="Times New Roman"/>
+          <w:sz w:val="26"/>
+          <w:szCs w:val="26"/>
+        </w:rPr>
+        <w:t>Processor</w:t>
+      </w:r>
+      <w:proofErr w:type="spellEnd"/>
+      <w:r>
+        <w:rPr>
+          <w:rFonts w:ascii="Times New Roman" w:hAnsi="Times New Roman" w:cs="Times New Roman"/>
+          <w:sz w:val="26"/>
+          <w:szCs w:val="26"/>
+        </w:rPr>
+        <w:t xml:space="preserve"> </w:t>
+      </w:r>
+      <w:proofErr w:type="spellStart"/>
+      <w:r>
+        <w:rPr>
+          <w:rFonts w:ascii="Times New Roman" w:hAnsi="Times New Roman" w:cs="Times New Roman"/>
+          <w:sz w:val="26"/>
+          <w:szCs w:val="26"/>
+        </w:rPr>
+        <w:t>Format</w:t>
+      </w:r>
+      <w:proofErr w:type="spellEnd"/>
+      <w:r>
+        <w:rPr>
+          <w:rFonts w:ascii="Times New Roman" w:hAnsi="Times New Roman" w:cs="Times New Roman"/>
+          <w:sz w:val="26"/>
+          <w:szCs w:val="26"/>
+        </w:rPr>
+        <w:t>) – предназначен для чтения и записи файлов с расширением .</w:t>
+      </w:r>
+      <w:proofErr w:type="spellStart"/>
+      <w:r>
+        <w:rPr>
+          <w:rFonts w:ascii="Times New Roman" w:hAnsi="Times New Roman" w:cs="Times New Roman"/>
+          <w:sz w:val="26"/>
+          <w:szCs w:val="26"/>
+        </w:rPr>
+        <w:t>docx</w:t>
+      </w:r>
+      <w:proofErr w:type="spellEnd"/>
+      <w:r>
+        <w:rPr>
+          <w:rFonts w:ascii="Times New Roman" w:hAnsi="Times New Roman" w:cs="Times New Roman"/>
+          <w:sz w:val="26"/>
+          <w:szCs w:val="26"/>
+        </w:rPr>
+        <w:t xml:space="preserve"> MS-</w:t>
+      </w:r>
+      <w:proofErr w:type="spellStart"/>
+      <w:r>
+        <w:rPr>
+          <w:rFonts w:ascii="Times New Roman" w:hAnsi="Times New Roman" w:cs="Times New Roman"/>
+          <w:sz w:val="26"/>
+          <w:szCs w:val="26"/>
+        </w:rPr>
+        <w:t>Word</w:t>
+      </w:r>
+      <w:proofErr w:type="spellEnd"/>
+      <w:r>
+        <w:rPr>
+          <w:rFonts w:ascii="Times New Roman" w:hAnsi="Times New Roman" w:cs="Times New Roman"/>
+          <w:sz w:val="26"/>
+          <w:szCs w:val="26"/>
+        </w:rPr>
+        <w:t>.</w:t>
+      </w:r>
+    </w:p>
+    <w:p>
+      <w:pPr>
+        <w:spacing w:after="480" w:line="300" w:lineRule="auto"/>
+        <w:ind w:firstLine="567"/>
+        <w:jc w:val="both"/>
+        <w:rPr>
+          <w:rFonts w:ascii="Times New Roman" w:hAnsi="Times New Roman" w:cs="Times New Roman"/>
+          <w:sz w:val="26"/>
+          <w:szCs w:val="26"/>
+        </w:rPr>
+      </w:pPr>
+      <w:proofErr w:type="spellStart"/>
+      <w:r>
+        <w:rPr>
+          <w:rFonts w:ascii="Times New Roman" w:hAnsi="Times New Roman" w:cs="Times New Roman"/>
+          <w:sz w:val="26"/>
+          <w:szCs w:val="26"/>
+        </w:rPr>
+        <w:t>IntelliJ</w:t>
+      </w:r>
+      <w:proofErr w:type="spellEnd"/>
+      <w:r>
+        <w:rPr>
+          <w:rFonts w:ascii="Times New Roman" w:hAnsi="Times New Roman" w:cs="Times New Roman"/>
+          <w:sz w:val="26"/>
+          <w:szCs w:val="26"/>
+        </w:rPr>
+        <w:t xml:space="preserve"> IDEA </w:t>
+      </w:r>
+      <w:proofErr w:type="spellStart"/>
+      <w:r>
+        <w:rPr>
+          <w:rFonts w:ascii="Times New Roman" w:hAnsi="Times New Roman" w:cs="Times New Roman"/>
+          <w:sz w:val="26"/>
+          <w:szCs w:val="26"/>
+        </w:rPr>
+        <w:t>Ultimate</w:t>
+      </w:r>
+      <w:proofErr w:type="spellEnd"/>
+      <w:r>
+        <w:rPr>
+          <w:rFonts w:ascii="Times New Roman" w:hAnsi="Times New Roman" w:cs="Times New Roman"/>
+          <w:sz w:val="26"/>
+          <w:szCs w:val="26"/>
+        </w:rPr>
+        <w:t xml:space="preserve"> – интегрированная среда разработки программного обеспечения для языка программирования </w:t>
+      </w:r>
+      <w:proofErr w:type="spellStart"/>
+      <w:r>
+        <w:rPr>
+          <w:rFonts w:ascii="Times New Roman" w:hAnsi="Times New Roman" w:cs="Times New Roman"/>
+          <w:sz w:val="26"/>
+          <w:szCs w:val="26"/>
+        </w:rPr>
+        <w:t>Java</w:t>
+      </w:r>
+      <w:proofErr w:type="spellEnd"/>
+      <w:r>
+        <w:rPr>
+          <w:rFonts w:ascii="Times New Roman" w:hAnsi="Times New Roman" w:cs="Times New Roman"/>
+          <w:sz w:val="26"/>
+          <w:szCs w:val="26"/>
+        </w:rPr>
+        <w:t xml:space="preserve">. Она разработана российской компанией </w:t>
+      </w:r>
+      <w:proofErr w:type="spellStart"/>
+      <w:r>
+        <w:rPr>
+          <w:rFonts w:ascii="Times New Roman" w:hAnsi="Times New Roman" w:cs="Times New Roman"/>
+          <w:sz w:val="26"/>
+          <w:szCs w:val="26"/>
+        </w:rPr>
+        <w:t>JetBrains</w:t>
+      </w:r>
+      <w:proofErr w:type="spellEnd"/>
+      <w:r>
+        <w:rPr>
+          <w:rFonts w:ascii="Times New Roman" w:hAnsi="Times New Roman" w:cs="Times New Roman"/>
+          <w:sz w:val="26"/>
+          <w:szCs w:val="26"/>
+        </w:rPr>
+        <w:t xml:space="preserve">. Дизайн среды ориентирован на продуктивность работы программистов, позволяя сконцентрироваться на функциональных задачах, в то время как </w:t>
+      </w:r>
+      <w:proofErr w:type="spellStart"/>
+      <w:r>
+        <w:rPr>
+          <w:rFonts w:ascii="Times New Roman" w:hAnsi="Times New Roman" w:cs="Times New Roman"/>
+          <w:sz w:val="26"/>
+          <w:szCs w:val="26"/>
+        </w:rPr>
+        <w:t>IntelliJ</w:t>
+      </w:r>
+      <w:proofErr w:type="spellEnd"/>
+      <w:r>
+        <w:rPr>
+          <w:rFonts w:ascii="Times New Roman" w:hAnsi="Times New Roman" w:cs="Times New Roman"/>
+          <w:sz w:val="26"/>
+          <w:szCs w:val="26"/>
+        </w:rPr>
+        <w:t xml:space="preserve"> IDEA автоматизирует выполнение рутинных операций, таких как статический анализ кода и </w:t>
+      </w:r>
+      <w:proofErr w:type="spellStart"/>
+      <w:r>
+        <w:rPr>
+          <w:rFonts w:ascii="Times New Roman" w:hAnsi="Times New Roman" w:cs="Times New Roman"/>
+          <w:sz w:val="26"/>
+          <w:szCs w:val="26"/>
+        </w:rPr>
+        <w:t>рефакторинг</w:t>
+      </w:r>
+      <w:proofErr w:type="spellEnd"/>
+      <w:r>
+        <w:rPr>
+          <w:rFonts w:ascii="Times New Roman" w:hAnsi="Times New Roman" w:cs="Times New Roman"/>
+          <w:sz w:val="26"/>
+          <w:szCs w:val="26"/>
+        </w:rPr>
+        <w:t>.</w:t>
+      </w:r>
+    </w:p>
+    <w:p>
+      <w:pPr>
+        <w:spacing w:after="480" w:line="300" w:lineRule="auto"/>
+        <w:ind w:firstLine="567"/>
+        <w:jc w:val="both"/>
+        <w:rPr>
+          <w:rFonts w:ascii="Times New Roman" w:hAnsi="Times New Roman" w:cs="Times New Roman"/>
+          <w:b/>
+          <w:sz w:val="26"/>
+          <w:szCs w:val="26"/>
+        </w:rPr>
+      </w:pPr>
+      <w:r>
+        <w:rPr>
+          <w:rFonts w:ascii="Times New Roman" w:hAnsi="Times New Roman" w:cs="Times New Roman"/>
+          <w:b/>
+          <w:sz w:val="26"/>
+          <w:szCs w:val="26"/>
+        </w:rPr>
+        <w:t>4.2 Схема программного обеспечения</w:t>
+      </w:r>
+    </w:p>
+    <w:p>
+      <w:pPr>
+        <w:spacing w:after="0" w:line="300" w:lineRule="auto"/>
+        <w:ind w:firstLine="567"/>
+        <w:jc w:val="both"/>
+        <w:rPr>
+          <w:rFonts w:ascii="Times New Roman" w:hAnsi="Times New Roman" w:cs="Times New Roman"/>
+          <w:sz w:val="26"/>
+          <w:szCs w:val="26"/>
+        </w:rPr>
+      </w:pPr>
+      <w:r>
+        <w:rPr>
+          <w:rFonts w:ascii="Times New Roman" w:hAnsi="Times New Roman" w:cs="Times New Roman"/>
+          <w:sz w:val="26"/>
+          <w:szCs w:val="26"/>
+        </w:rPr>
+        <w:t>Унифицированный язык моделирования (UML) – это язык для специфицирования, визуализации, конструирования и документирования программных систем, а также бизнес-моделей и прочих не программных систем. UML представляет собой объединение инженерных приемов, которые ранее успешно использовались при моделировании больших и сложных систем.</w:t>
+      </w:r>
+    </w:p>
+    <w:p>
+      <w:pPr>
+        <w:spacing w:after="0" w:line="300" w:lineRule="auto"/>
+        <w:ind w:firstLine="567"/>
+        <w:jc w:val="both"/>
+        <w:rPr>
+          <w:rFonts w:ascii="Times New Roman" w:hAnsi="Times New Roman" w:cs="Times New Roman"/>
+          <w:sz w:val="26"/>
+          <w:szCs w:val="26"/>
+        </w:rPr>
+      </w:pPr>
+      <w:r>
+        <w:rPr>
+          <w:rFonts w:ascii="Times New Roman" w:hAnsi="Times New Roman" w:cs="Times New Roman"/>
+          <w:sz w:val="26"/>
+          <w:szCs w:val="26"/>
+        </w:rPr>
+        <w:t>При решении сложных задач заблаговременное планирование и моделирование значительно упрощают программирование. Кроме того, вносить изменения в диаграммы классов легче, чем в исходный код.</w:t>
+      </w:r>
+    </w:p>
+    <w:p>
+      <w:pPr>
+        <w:spacing w:after="0" w:line="300" w:lineRule="auto"/>
+        <w:ind w:firstLine="567"/>
+        <w:jc w:val="both"/>
+        <w:rPr>
+          <w:rFonts w:ascii="Times New Roman" w:hAnsi="Times New Roman" w:cs="Times New Roman"/>
+          <w:sz w:val="26"/>
+          <w:szCs w:val="26"/>
+        </w:rPr>
+      </w:pPr>
+      <w:r>
+        <w:rPr>
+          <w:rFonts w:ascii="Times New Roman" w:hAnsi="Times New Roman" w:cs="Times New Roman"/>
+          <w:sz w:val="26"/>
+          <w:szCs w:val="26"/>
+        </w:rPr>
+        <w:t xml:space="preserve">Таким образом, первым шагом к реализации курсового проекта были построены UML диаграммы классов. Проект разделен на два логических сегмента – </w:t>
+      </w:r>
+      <w:proofErr w:type="spellStart"/>
+      <w:r>
+        <w:rPr>
+          <w:rFonts w:ascii="Times New Roman" w:hAnsi="Times New Roman" w:cs="Times New Roman"/>
+          <w:sz w:val="26"/>
+          <w:szCs w:val="26"/>
+        </w:rPr>
+        <w:t>core</w:t>
+      </w:r>
+      <w:proofErr w:type="spellEnd"/>
+      <w:r>
+        <w:rPr>
+          <w:rFonts w:ascii="Times New Roman" w:hAnsi="Times New Roman" w:cs="Times New Roman"/>
+          <w:sz w:val="26"/>
+          <w:szCs w:val="26"/>
+        </w:rPr>
+        <w:t xml:space="preserve"> и </w:t>
+      </w:r>
+      <w:proofErr w:type="spellStart"/>
+      <w:r>
+        <w:rPr>
+          <w:rFonts w:ascii="Times New Roman" w:hAnsi="Times New Roman" w:cs="Times New Roman"/>
+          <w:sz w:val="26"/>
+          <w:szCs w:val="26"/>
+        </w:rPr>
+        <w:t>gui</w:t>
+      </w:r>
+      <w:proofErr w:type="spellEnd"/>
+      <w:r>
+        <w:rPr>
+          <w:rFonts w:ascii="Times New Roman" w:hAnsi="Times New Roman" w:cs="Times New Roman"/>
+          <w:sz w:val="26"/>
+          <w:szCs w:val="26"/>
+        </w:rPr>
+        <w:t>, отвечающих соответственно за обработку данных и за взаимодействие с пользователем. Следовательно, UML диаграмм классов две. Диаграммы классов представлены на рисунках 4.1, 4.2.</w:t>
+      </w:r>
+    </w:p>
+    <w:p>
+      <w:pPr>
+        <w:spacing w:after="0" w:line="300" w:lineRule="auto"/>
+        <w:ind w:firstLine="567"/>
+        <w:jc w:val="both"/>
+        <w:rPr>
+          <w:rFonts w:ascii="Times New Roman" w:hAnsi="Times New Roman" w:cs="Times New Roman"/>
+          <w:sz w:val="26"/>
+          <w:szCs w:val="26"/>
+        </w:rPr>
+      </w:pPr>
+    </w:p>
+    <w:p>
+      <w:pPr>
+        <w:spacing w:after="0" w:line="300" w:lineRule="auto"/>
+        <w:ind w:firstLine="567"/>
+        <w:jc w:val="both"/>
+        <w:rPr>
+          <w:rFonts w:ascii="Times New Roman" w:hAnsi="Times New Roman" w:cs="Times New Roman"/>
+          <w:sz w:val="26"/>
+          <w:szCs w:val="26"/>
+        </w:rPr>
+      </w:pPr>
     </w:p>
     <w:p>
       <w:pPr>
@@ -6905,6 +9719,79 @@
           <w:szCs w:val="26"/>
         </w:rPr>
       </w:pPr>
+      <w:r>
+        <w:rPr>
+          <w:rFonts w:ascii="Times New Roman" w:hAnsi="Times New Roman" w:cs="Times New Roman"/>
+          <w:b/>
+          <w:sz w:val="26"/>
+          <w:szCs w:val="26"/>
+        </w:rPr>
+        <w:br w:type="page"/>
+      </w:r>
+    </w:p>
+    <w:p>
+      <w:pPr>
+        <w:spacing w:after="480" w:line="300" w:lineRule="auto"/>
+        <w:ind w:firstLine="567"/>
+        <w:jc w:val="both"/>
+        <w:rPr>
+          <w:rFonts w:ascii="Times New Roman" w:hAnsi="Times New Roman" w:cs="Times New Roman"/>
+          <w:b/>
+          <w:sz w:val="26"/>
+          <w:szCs w:val="26"/>
+        </w:rPr>
+      </w:pPr>
+      <w:r>
+        <w:rPr>
+          <w:rFonts w:ascii="Times New Roman" w:hAnsi="Times New Roman" w:cs="Times New Roman"/>
+          <w:b/>
+          <w:sz w:val="26"/>
+          <w:szCs w:val="26"/>
+          <w:lang w:val="en-US"/>
+        </w:rPr>
+        <w:lastRenderedPageBreak/>
+        <w:t xml:space="preserve">4.3 </w:t>
+      </w:r>
+      <w:r>
+        <w:rPr>
+          <w:rFonts w:ascii="Times New Roman" w:hAnsi="Times New Roman" w:cs="Times New Roman"/>
+          <w:b/>
+          <w:sz w:val="26"/>
+          <w:szCs w:val="26"/>
+        </w:rPr>
+        <w:t>Описание основных классов программы</w:t>
+      </w:r>
+    </w:p>
+    <w:p>
+      <w:pPr>
+        <w:spacing w:after="0" w:line="300" w:lineRule="auto"/>
+        <w:ind w:firstLine="567"/>
+        <w:jc w:val="both"/>
+        <w:rPr>
+          <w:rFonts w:ascii="Times New Roman" w:hAnsi="Times New Roman" w:cs="Times New Roman"/>
+          <w:sz w:val="26"/>
+          <w:szCs w:val="26"/>
+          <w:lang w:val="en-US"/>
+        </w:rPr>
+      </w:pPr>
+      <w:r>
+        <w:rPr>
+          <w:rFonts w:ascii="Times New Roman" w:hAnsi="Times New Roman" w:cs="Times New Roman"/>
+          <w:sz w:val="26"/>
+          <w:szCs w:val="26"/>
+        </w:rPr>
+        <w:t>Непосредственная логика обработки да</w:t>
+      </w:r>
+      <w:bookmarkStart w:id="9" w:name="_GoBack"/>
+      <w:bookmarkEnd w:id="9"/>
+      <w:r>
+        <w:rPr>
+          <w:rFonts w:ascii="Times New Roman" w:hAnsi="Times New Roman" w:cs="Times New Roman"/>
+          <w:sz w:val="26"/>
+          <w:szCs w:val="26"/>
+        </w:rPr>
+        <w:t xml:space="preserve">нных и создания различных решений согласно приведенным в предыдущей главе алгоритмам заключена в следующих класса: </w:t>
+      </w:r>
     </w:p>
     <w:p>
       <w:pPr>
@@ -6912,7 +9799,6 @@
         <w:jc w:val="both"/>
         <w:rPr>
           <w:rFonts w:ascii="Times New Roman" w:hAnsi="Times New Roman" w:cs="Times New Roman"/>
-          <w:b/>
           <w:sz w:val="26"/>
           <w:szCs w:val="26"/>
         </w:rPr>
@@ -6936,6 +9822,7 @@
         <w:jc w:val="both"/>
         <w:rPr>
           <w:rFonts w:ascii="Times New Roman" w:hAnsi="Times New Roman" w:cs="Times New Roman"/>
+          <w:b/>
           <w:sz w:val="26"/>
           <w:szCs w:val="26"/>
         </w:rPr>
@@ -7000,15 +9887,102 @@
           <w:szCs w:val="26"/>
         </w:rPr>
       </w:pPr>
-      <w:r>
+    </w:p>
+    <w:p>
+      <w:pPr>
+        <w:spacing w:after="0" w:line="300" w:lineRule="auto"/>
+        <w:jc w:val="both"/>
         <w:rPr>
           <w:rFonts w:ascii="Times New Roman" w:hAnsi="Times New Roman" w:cs="Times New Roman"/>
           <w:b/>
           <w:sz w:val="26"/>
           <w:szCs w:val="26"/>
         </w:rPr>
-        <w:br w:type="page"/>
-      </w:r>
+      </w:pPr>
+    </w:p>
+    <w:p>
+      <w:pPr>
+        <w:spacing w:after="0" w:line="300" w:lineRule="auto"/>
+        <w:jc w:val="both"/>
+        <w:rPr>
+          <w:rFonts w:ascii="Times New Roman" w:hAnsi="Times New Roman" w:cs="Times New Roman"/>
+          <w:b/>
+          <w:sz w:val="26"/>
+          <w:szCs w:val="26"/>
+        </w:rPr>
+      </w:pPr>
+    </w:p>
+    <w:p>
+      <w:pPr>
+        <w:spacing w:after="0" w:line="300" w:lineRule="auto"/>
+        <w:jc w:val="both"/>
+        <w:rPr>
+          <w:rFonts w:ascii="Times New Roman" w:hAnsi="Times New Roman" w:cs="Times New Roman"/>
+          <w:b/>
+          <w:sz w:val="26"/>
+          <w:szCs w:val="26"/>
+        </w:rPr>
+      </w:pPr>
+    </w:p>
+    <w:p>
+      <w:pPr>
+        <w:spacing w:after="0" w:line="300" w:lineRule="auto"/>
+        <w:jc w:val="both"/>
+        <w:rPr>
+          <w:rFonts w:ascii="Times New Roman" w:hAnsi="Times New Roman" w:cs="Times New Roman"/>
+          <w:b/>
+          <w:sz w:val="26"/>
+          <w:szCs w:val="26"/>
+        </w:rPr>
+      </w:pPr>
+    </w:p>
+    <w:p>
+      <w:pPr>
+        <w:spacing w:after="0" w:line="300" w:lineRule="auto"/>
+        <w:jc w:val="both"/>
+        <w:rPr>
+          <w:rFonts w:ascii="Times New Roman" w:hAnsi="Times New Roman" w:cs="Times New Roman"/>
+          <w:b/>
+          <w:sz w:val="26"/>
+          <w:szCs w:val="26"/>
+        </w:rPr>
+      </w:pPr>
+    </w:p>
+    <w:p>
+      <w:pPr>
+        <w:spacing w:after="0" w:line="300" w:lineRule="auto"/>
+        <w:jc w:val="both"/>
+        <w:rPr>
+          <w:rFonts w:ascii="Times New Roman" w:hAnsi="Times New Roman" w:cs="Times New Roman"/>
+          <w:b/>
+          <w:sz w:val="26"/>
+          <w:szCs w:val="26"/>
+        </w:rPr>
+      </w:pPr>
+    </w:p>
+    <w:p>
+      <w:pPr>
+        <w:spacing w:after="0" w:line="300" w:lineRule="auto"/>
+        <w:jc w:val="both"/>
+        <w:rPr>
+          <w:rFonts w:ascii="Times New Roman" w:hAnsi="Times New Roman" w:cs="Times New Roman"/>
+          <w:b/>
+          <w:sz w:val="26"/>
+          <w:szCs w:val="26"/>
+        </w:rPr>
+      </w:pPr>
+    </w:p>
+    <w:p>
+      <w:pPr>
+        <w:spacing w:after="0" w:line="300" w:lineRule="auto"/>
+        <w:jc w:val="both"/>
+        <w:rPr>
+          <w:rFonts w:ascii="Times New Roman" w:hAnsi="Times New Roman" w:cs="Times New Roman"/>
+          <w:b/>
+          <w:sz w:val="26"/>
+          <w:szCs w:val="26"/>
+        </w:rPr>
+      </w:pPr>
     </w:p>
     <w:p>
       <w:pPr>
@@ -7028,7 +10002,6 @@
           <w:sz w:val="28"/>
           <w:szCs w:val="28"/>
         </w:rPr>
-        <w:lastRenderedPageBreak/>
         <w:t>СПИСОК ИСПОЛЬЗУЕМОЙ ЛИТЕРАТУРЫ</w:t>
       </w:r>
     </w:p>
@@ -7136,7 +10109,7 @@
         </w:rPr>
         <w:t xml:space="preserve">: </w:t>
       </w:r>
-      <w:hyperlink r:id="rId18" w:history="1">
+      <w:hyperlink r:id="rId20" w:history="1">
         <w:r>
           <w:rPr>
             <w:rStyle w:val="aa"/>
@@ -7482,7 +10455,7 @@
         </w:rPr>
         <w:t xml:space="preserve">: </w:t>
       </w:r>
-      <w:hyperlink r:id="rId19" w:history="1">
+      <w:hyperlink r:id="rId21" w:history="1">
         <w:r>
           <w:rPr>
             <w:rStyle w:val="aa"/>
@@ -7853,7 +10826,7 @@
         </w:rPr>
         <w:t xml:space="preserve">: </w:t>
       </w:r>
-      <w:hyperlink r:id="rId20" w:history="1">
+      <w:hyperlink r:id="rId22" w:history="1">
         <w:r>
           <w:rPr>
             <w:rStyle w:val="aa"/>
@@ -8172,7 +11145,7 @@
         </w:rPr>
         <w:t xml:space="preserve">: </w:t>
       </w:r>
-      <w:hyperlink r:id="rId21" w:history="1">
+      <w:hyperlink r:id="rId23" w:history="1">
         <w:r>
           <w:rPr>
             <w:rStyle w:val="aa"/>
@@ -8356,7 +11329,7 @@
         </w:rPr>
         <w:t xml:space="preserve">: </w:t>
       </w:r>
-      <w:hyperlink r:id="rId22" w:history="1">
+      <w:hyperlink r:id="rId24" w:history="1">
         <w:r>
           <w:rPr>
             <w:rStyle w:val="aa"/>
@@ -8555,7 +11528,7 @@
       </w:pPr>
     </w:p>
     <w:sectPr>
-      <w:headerReference w:type="default" r:id="rId23"/>
+      <w:headerReference w:type="default" r:id="rId25"/>
       <w:pgSz w:w="11906" w:h="16838"/>
       <w:pgMar w:top="1134" w:right="850" w:bottom="1134" w:left="1701" w:header="708" w:footer="708" w:gutter="0"/>
       <w:pgNumType w:start="5"/>
@@ -8627,7 +11600,6 @@
         <w:docPartUnique/>
       </w:docPartObj>
     </w:sdtPr>
-    <w:sdtEndPr/>
     <w:sdtContent>
       <w:p>
         <w:pPr>
@@ -8647,7 +11619,7 @@
           <w:rPr>
             <w:noProof/>
           </w:rPr>
-          <w:t>17</w:t>
+          <w:t>21</w:t>
         </w:r>
         <w:r>
           <w:fldChar w:fldCharType="end"/>
@@ -10398,7 +13370,7 @@
   <w:style w:type="paragraph" w:default="1" w:styleId="a">
     <w:name w:val="Normal"/>
     <w:qFormat/>
-    <w:rsid w:val="008C57DB"/>
+    <w:rsid w:val="005F628E"/>
   </w:style>
   <w:style w:type="paragraph" w:styleId="1">
     <w:name w:val="heading 1"/>
@@ -10993,7 +13965,7 @@
 </file>
 
 <file path=customXml/itemProps1.xml><?xml version="1.0" encoding="utf-8"?>
-<ds:datastoreItem xmlns:ds="http://schemas.openxmlformats.org/officeDocument/2006/customXml" ds:itemID="{DA9AAE14-CAE3-49F3-9002-C06CB2AD52D5}">
+<ds:datastoreItem xmlns:ds="http://schemas.openxmlformats.org/officeDocument/2006/customXml" ds:itemID="{85545228-2424-4208-9574-B92CFE44BBC2}">
   <ds:schemaRefs>
     <ds:schemaRef ds:uri="http://schemas.openxmlformats.org/officeDocument/2006/bibliography"/>
   </ds:schemaRefs>

</xml_diff>